<commit_message>
Flyback & interleaved flyback
</commit_message>
<xml_diff>
--- a/HW1.docx
+++ b/HW1.docx
@@ -1,10 +1,10 @@
 
 <file path=word/document.xml><?xml version="1.0" encoding="utf-8"?>
-<w:document xmlns:wpc="http://schemas.microsoft.com/office/word/2010/wordprocessingCanvas" xmlns:cx="http://schemas.microsoft.com/office/drawing/2014/chartex" xmlns:cx1="http://schemas.microsoft.com/office/drawing/2015/9/8/chartex" xmlns:cx2="http://schemas.microsoft.com/office/drawing/2015/10/21/chartex" xmlns:cx3="http://schemas.microsoft.com/office/drawing/2016/5/9/chartex" xmlns:cx4="http://schemas.microsoft.com/office/drawing/2016/5/10/chartex" xmlns:cx5="http://schemas.microsoft.com/office/drawing/2016/5/11/chartex" xmlns:cx6="http://schemas.microsoft.com/office/drawing/2016/5/12/chartex" xmlns:cx7="http://schemas.microsoft.com/office/drawing/2016/5/13/chartex" xmlns:cx8="http://schemas.microsoft.com/office/drawing/2016/5/14/chartex" xmlns:mc="http://schemas.openxmlformats.org/markup-compatibility/2006" xmlns:aink="http://schemas.microsoft.com/office/drawing/2016/ink" xmlns:am3d="http://schemas.microsoft.com/office/drawing/2017/model3d" xmlns:o="urn:schemas-microsoft-com:office:office" xmlns:oel="http://schemas.microsoft.com/office/2019/extlst" xmlns:r="http://schemas.openxmlformats.org/officeDocument/2006/relationships" xmlns:m="http://schemas.openxmlformats.org/officeDocument/2006/math" xmlns:v="urn:schemas-microsoft-com:vml" xmlns:wp14="http://schemas.microsoft.com/office/word/2010/wordprocessingDrawing" xmlns:wp="http://schemas.openxmlformats.org/drawingml/2006/wordprocessingDrawing" xmlns:w10="urn:schemas-microsoft-com:office:word" xmlns:w="http://schemas.openxmlformats.org/wordprocessingml/2006/main" xmlns:w14="http://schemas.microsoft.com/office/word/2010/wordml" xmlns:w15="http://schemas.microsoft.com/office/word/2012/wordml" xmlns:w16cex="http://schemas.microsoft.com/office/word/2018/wordml/cex" xmlns:w16cid="http://schemas.microsoft.com/office/word/2016/wordml/cid" xmlns:w16="http://schemas.microsoft.com/office/word/2018/wordml" xmlns:w16sdtdh="http://schemas.microsoft.com/office/word/2020/wordml/sdtdatahash" xmlns:w16se="http://schemas.microsoft.com/office/word/2015/wordml/symex" xmlns:wpg="http://schemas.microsoft.com/office/word/2010/wordprocessingGroup" xmlns:wpi="http://schemas.microsoft.com/office/word/2010/wordprocessingInk" xmlns:wne="http://schemas.microsoft.com/office/word/2006/wordml" xmlns:wps="http://schemas.microsoft.com/office/word/2010/wordprocessingShape" mc:Ignorable="w14 w15 w16se w16cid w16 w16cex w16sdtdh wp14">
+<w:document xmlns:wpc="http://schemas.microsoft.com/office/word/2010/wordprocessingCanvas" xmlns:cx="http://schemas.microsoft.com/office/drawing/2014/chartex" xmlns:mc="http://schemas.openxmlformats.org/markup-compatibility/2006" xmlns:o="urn:schemas-microsoft-com:office:office" xmlns:r="http://schemas.openxmlformats.org/officeDocument/2006/relationships" xmlns:m="http://schemas.openxmlformats.org/officeDocument/2006/math" xmlns:v="urn:schemas-microsoft-com:vml" xmlns:wp14="http://schemas.microsoft.com/office/word/2010/wordprocessingDrawing" xmlns:wp="http://schemas.openxmlformats.org/drawingml/2006/wordprocessingDrawing" xmlns:w10="urn:schemas-microsoft-com:office:word" xmlns:w="http://schemas.openxmlformats.org/wordprocessingml/2006/main" xmlns:w14="http://schemas.microsoft.com/office/word/2010/wordml" xmlns:w15="http://schemas.microsoft.com/office/word/2012/wordml" xmlns:w16se="http://schemas.microsoft.com/office/word/2015/wordml/symex" xmlns:wpg="http://schemas.microsoft.com/office/word/2010/wordprocessingGroup" xmlns:wpi="http://schemas.microsoft.com/office/word/2010/wordprocessingInk" xmlns:wne="http://schemas.microsoft.com/office/word/2006/wordml" xmlns:wps="http://schemas.microsoft.com/office/word/2010/wordprocessingShape" mc:Ignorable="w14 w15 w16se wp14">
   <w:body>
     <w:p>
       <w:pPr>
-        <w:pStyle w:val="NoSpacing"/>
+        <w:pStyle w:val="AralkYok"/>
         <w:jc w:val="center"/>
         <w:rPr>
           <w:rFonts w:ascii="Times New Roman" w:hAnsi="Times New Roman" w:cs="Times New Roman"/>
@@ -17,6 +17,7 @@
       <w:r>
         <w:rPr>
           <w:noProof/>
+          <w:lang w:val="tr-TR" w:eastAsia="tr-TR"/>
         </w:rPr>
         <w:drawing>
           <wp:inline distT="0" distB="0" distL="0" distR="0" wp14:anchorId="017E9AE7" wp14:editId="6B704367">
@@ -70,7 +71,7 @@
     </w:p>
     <w:p>
       <w:pPr>
-        <w:pStyle w:val="NoSpacing"/>
+        <w:pStyle w:val="AralkYok"/>
         <w:jc w:val="center"/>
         <w:rPr>
           <w:rFonts w:ascii="Times New Roman" w:hAnsi="Times New Roman" w:cs="Times New Roman"/>
@@ -83,7 +84,7 @@
     </w:p>
     <w:p>
       <w:pPr>
-        <w:pStyle w:val="NoSpacing"/>
+        <w:pStyle w:val="AralkYok"/>
         <w:jc w:val="center"/>
         <w:rPr>
           <w:rFonts w:ascii="Times New Roman" w:hAnsi="Times New Roman" w:cs="Times New Roman"/>
@@ -106,7 +107,7 @@
     </w:p>
     <w:p>
       <w:pPr>
-        <w:pStyle w:val="NoSpacing"/>
+        <w:pStyle w:val="AralkYok"/>
         <w:jc w:val="center"/>
         <w:rPr>
           <w:rFonts w:ascii="Times New Roman" w:hAnsi="Times New Roman" w:cs="Times New Roman"/>
@@ -129,7 +130,7 @@
     </w:p>
     <w:p>
       <w:pPr>
-        <w:pStyle w:val="NoSpacing"/>
+        <w:pStyle w:val="AralkYok"/>
         <w:jc w:val="center"/>
         <w:rPr>
           <w:rFonts w:ascii="Times New Roman" w:hAnsi="Times New Roman" w:cs="Times New Roman"/>
@@ -417,6 +418,7 @@
         </w:rPr>
         <w:t xml:space="preserve"> </w:t>
       </w:r>
+      <w:proofErr w:type="spellStart"/>
       <w:r>
         <w:rPr>
           <w:rFonts w:ascii="Times New Roman" w:hAnsi="Times New Roman" w:cs="Times New Roman"/>
@@ -424,7 +426,17 @@
           <w:sz w:val="28"/>
           <w:szCs w:val="28"/>
         </w:rPr>
-        <w:t xml:space="preserve">Erdem </w:t>
+        <w:t>Erdem</w:t>
+      </w:r>
+      <w:proofErr w:type="spellEnd"/>
+      <w:r>
+        <w:rPr>
+          <w:rFonts w:ascii="Times New Roman" w:hAnsi="Times New Roman" w:cs="Times New Roman"/>
+          <w:color w:val="000000" w:themeColor="text1"/>
+          <w:sz w:val="28"/>
+          <w:szCs w:val="28"/>
+        </w:rPr>
+        <w:t xml:space="preserve"> </w:t>
       </w:r>
       <w:proofErr w:type="spellStart"/>
       <w:r>
@@ -437,6 +449,17 @@
         <w:t>Canaz</w:t>
       </w:r>
       <w:proofErr w:type="spellEnd"/>
+      <w:r>
+        <w:rPr>
+          <w:rFonts w:ascii="Times New Roman" w:hAnsi="Times New Roman" w:cs="Times New Roman"/>
+          <w:color w:val="000000" w:themeColor="text1"/>
+          <w:sz w:val="28"/>
+          <w:szCs w:val="28"/>
+        </w:rPr>
+        <w:t xml:space="preserve"> 2374676</w:t>
+      </w:r>
+      <w:bookmarkStart w:id="0" w:name="_GoBack"/>
+      <w:bookmarkEnd w:id="0"/>
     </w:p>
     <w:p>
       <w:pPr>
@@ -816,6 +839,7 @@
       <w:r>
         <w:rPr>
           <w:noProof/>
+          <w:lang w:val="tr-TR" w:eastAsia="tr-TR"/>
         </w:rPr>
         <w:drawing>
           <wp:inline distT="0" distB="0" distL="0" distR="0" wp14:anchorId="7BE6EE4C" wp14:editId="68A1029D">
@@ -985,6 +1009,7 @@
       <w:r>
         <w:rPr>
           <w:noProof/>
+          <w:lang w:val="tr-TR" w:eastAsia="tr-TR"/>
         </w:rPr>
         <w:drawing>
           <wp:inline distT="0" distB="0" distL="0" distR="0" wp14:anchorId="3502CD9E" wp14:editId="3CFFFF85">
@@ -1125,6 +1150,7 @@
       <w:r>
         <w:rPr>
           <w:noProof/>
+          <w:lang w:val="tr-TR" w:eastAsia="tr-TR"/>
         </w:rPr>
         <w:drawing>
           <wp:inline distT="0" distB="0" distL="0" distR="0" wp14:anchorId="42BEA854" wp14:editId="78EF5A4A">
@@ -1250,6 +1276,7 @@
       <w:r>
         <w:rPr>
           <w:noProof/>
+          <w:lang w:val="tr-TR" w:eastAsia="tr-TR"/>
         </w:rPr>
         <w:drawing>
           <wp:inline distT="0" distB="0" distL="0" distR="0" wp14:anchorId="7E5F7EA1" wp14:editId="333ED4EB">
@@ -1316,30 +1343,14 @@
           <w:sz w:val="18"/>
           <w:szCs w:val="18"/>
         </w:rPr>
-        <w:t>Figure x+</w:t>
-      </w:r>
-      <w:r>
-        <w:rPr>
-          <w:b/>
-          <w:bCs/>
+        <w:t xml:space="preserve">Figure x+3: </w:t>
+      </w:r>
+      <w:r>
+        <w:rPr>
           <w:sz w:val="18"/>
           <w:szCs w:val="18"/>
         </w:rPr>
-        <w:t xml:space="preserve">3: </w:t>
-      </w:r>
-      <w:r>
-        <w:rPr>
-          <w:sz w:val="18"/>
-          <w:szCs w:val="18"/>
-        </w:rPr>
-        <w:t>Switch</w:t>
-      </w:r>
-      <w:r>
-        <w:rPr>
-          <w:sz w:val="18"/>
-          <w:szCs w:val="18"/>
-        </w:rPr>
-        <w:t xml:space="preserve"> voltage waveform.</w:t>
+        <w:t>Switch voltage waveform.</w:t>
       </w:r>
     </w:p>
     <w:p>
@@ -1387,7 +1398,7 @@
 </file>
 
 <file path=word/styles.xml><?xml version="1.0" encoding="utf-8"?>
-<w:styles xmlns:mc="http://schemas.openxmlformats.org/markup-compatibility/2006" xmlns:r="http://schemas.openxmlformats.org/officeDocument/2006/relationships" xmlns:w="http://schemas.openxmlformats.org/wordprocessingml/2006/main" xmlns:w14="http://schemas.microsoft.com/office/word/2010/wordml" xmlns:w15="http://schemas.microsoft.com/office/word/2012/wordml" xmlns:w16cex="http://schemas.microsoft.com/office/word/2018/wordml/cex" xmlns:w16cid="http://schemas.microsoft.com/office/word/2016/wordml/cid" xmlns:w16="http://schemas.microsoft.com/office/word/2018/wordml" xmlns:w16sdtdh="http://schemas.microsoft.com/office/word/2020/wordml/sdtdatahash" xmlns:w16se="http://schemas.microsoft.com/office/word/2015/wordml/symex" mc:Ignorable="w14 w15 w16se w16cid w16 w16cex w16sdtdh">
+<w:styles xmlns:mc="http://schemas.openxmlformats.org/markup-compatibility/2006" xmlns:r="http://schemas.openxmlformats.org/officeDocument/2006/relationships" xmlns:w="http://schemas.openxmlformats.org/wordprocessingml/2006/main" xmlns:w14="http://schemas.microsoft.com/office/word/2010/wordml" xmlns:w15="http://schemas.microsoft.com/office/word/2012/wordml" xmlns:w16se="http://schemas.microsoft.com/office/word/2015/wordml/symex" mc:Ignorable="w14 w15 w16se">
   <w:docDefaults>
     <w:rPrDefault>
       <w:rPr>
@@ -1404,7 +1415,7 @@
       </w:pPr>
     </w:pPrDefault>
   </w:docDefaults>
-  <w:latentStyles w:defLockedState="0" w:defUIPriority="99" w:defSemiHidden="0" w:defUnhideWhenUsed="0" w:defQFormat="0" w:count="376">
+  <w:latentStyles w:defLockedState="0" w:defUIPriority="99" w:defSemiHidden="0" w:defUnhideWhenUsed="0" w:defQFormat="0" w:count="371">
     <w:lsdException w:name="Normal" w:uiPriority="0" w:qFormat="1"/>
     <w:lsdException w:name="heading 1" w:uiPriority="9" w:qFormat="1"/>
     <w:lsdException w:name="heading 2" w:semiHidden="1" w:uiPriority="9" w:unhideWhenUsed="1" w:qFormat="1"/>
@@ -1776,11 +1787,6 @@
     <w:lsdException w:name="List Table 5 Dark Accent 6" w:uiPriority="50"/>
     <w:lsdException w:name="List Table 6 Colorful Accent 6" w:uiPriority="51"/>
     <w:lsdException w:name="List Table 7 Colorful Accent 6" w:uiPriority="52"/>
-    <w:lsdException w:name="Mention" w:semiHidden="1" w:unhideWhenUsed="1"/>
-    <w:lsdException w:name="Smart Hyperlink" w:semiHidden="1" w:unhideWhenUsed="1"/>
-    <w:lsdException w:name="Hashtag" w:semiHidden="1" w:unhideWhenUsed="1"/>
-    <w:lsdException w:name="Unresolved Mention" w:semiHidden="1" w:unhideWhenUsed="1"/>
-    <w:lsdException w:name="Smart Link" w:semiHidden="1" w:unhideWhenUsed="1"/>
   </w:latentStyles>
   <w:style w:type="paragraph" w:default="1" w:styleId="Normal">
     <w:name w:val="Normal"/>
@@ -1790,11 +1796,11 @@
       <w:kern w:val="2"/>
     </w:rPr>
   </w:style>
-  <w:style w:type="paragraph" w:styleId="Heading1">
+  <w:style w:type="paragraph" w:styleId="Balk1">
     <w:name w:val="heading 1"/>
     <w:basedOn w:val="Normal"/>
     <w:next w:val="Normal"/>
-    <w:link w:val="Heading1Char"/>
+    <w:link w:val="Balk1Char"/>
     <w:uiPriority w:val="9"/>
     <w:qFormat/>
     <w:rsid w:val="00E83712"/>
@@ -1812,11 +1818,11 @@
       <w:szCs w:val="40"/>
     </w:rPr>
   </w:style>
-  <w:style w:type="paragraph" w:styleId="Heading2">
+  <w:style w:type="paragraph" w:styleId="Balk2">
     <w:name w:val="heading 2"/>
     <w:basedOn w:val="Normal"/>
     <w:next w:val="Normal"/>
-    <w:link w:val="Heading2Char"/>
+    <w:link w:val="Balk2Char"/>
     <w:uiPriority w:val="9"/>
     <w:unhideWhenUsed/>
     <w:qFormat/>
@@ -1835,11 +1841,11 @@
       <w:szCs w:val="32"/>
     </w:rPr>
   </w:style>
-  <w:style w:type="paragraph" w:styleId="Heading3">
+  <w:style w:type="paragraph" w:styleId="Balk3">
     <w:name w:val="heading 3"/>
     <w:basedOn w:val="Normal"/>
     <w:next w:val="Normal"/>
-    <w:link w:val="Heading3Char"/>
+    <w:link w:val="Balk3Char"/>
     <w:uiPriority w:val="9"/>
     <w:semiHidden/>
     <w:unhideWhenUsed/>
@@ -1859,11 +1865,11 @@
       <w:szCs w:val="28"/>
     </w:rPr>
   </w:style>
-  <w:style w:type="paragraph" w:styleId="Heading4">
+  <w:style w:type="paragraph" w:styleId="Balk4">
     <w:name w:val="heading 4"/>
     <w:basedOn w:val="Normal"/>
     <w:next w:val="Normal"/>
-    <w:link w:val="Heading4Char"/>
+    <w:link w:val="Balk4Char"/>
     <w:uiPriority w:val="9"/>
     <w:semiHidden/>
     <w:unhideWhenUsed/>
@@ -1883,11 +1889,11 @@
       <w:kern w:val="0"/>
     </w:rPr>
   </w:style>
-  <w:style w:type="paragraph" w:styleId="Heading5">
+  <w:style w:type="paragraph" w:styleId="Balk5">
     <w:name w:val="heading 5"/>
     <w:basedOn w:val="Normal"/>
     <w:next w:val="Normal"/>
-    <w:link w:val="Heading5Char"/>
+    <w:link w:val="Balk5Char"/>
     <w:uiPriority w:val="9"/>
     <w:semiHidden/>
     <w:unhideWhenUsed/>
@@ -1905,11 +1911,11 @@
       <w:kern w:val="0"/>
     </w:rPr>
   </w:style>
-  <w:style w:type="paragraph" w:styleId="Heading6">
+  <w:style w:type="paragraph" w:styleId="Balk6">
     <w:name w:val="heading 6"/>
     <w:basedOn w:val="Normal"/>
     <w:next w:val="Normal"/>
-    <w:link w:val="Heading6Char"/>
+    <w:link w:val="Balk6Char"/>
     <w:uiPriority w:val="9"/>
     <w:semiHidden/>
     <w:unhideWhenUsed/>
@@ -1929,11 +1935,11 @@
       <w:kern w:val="0"/>
     </w:rPr>
   </w:style>
-  <w:style w:type="paragraph" w:styleId="Heading7">
+  <w:style w:type="paragraph" w:styleId="Balk7">
     <w:name w:val="heading 7"/>
     <w:basedOn w:val="Normal"/>
     <w:next w:val="Normal"/>
-    <w:link w:val="Heading7Char"/>
+    <w:link w:val="Balk7Char"/>
     <w:uiPriority w:val="9"/>
     <w:semiHidden/>
     <w:unhideWhenUsed/>
@@ -1951,11 +1957,11 @@
       <w:kern w:val="0"/>
     </w:rPr>
   </w:style>
-  <w:style w:type="paragraph" w:styleId="Heading8">
+  <w:style w:type="paragraph" w:styleId="Balk8">
     <w:name w:val="heading 8"/>
     <w:basedOn w:val="Normal"/>
     <w:next w:val="Normal"/>
-    <w:link w:val="Heading8Char"/>
+    <w:link w:val="Balk8Char"/>
     <w:uiPriority w:val="9"/>
     <w:semiHidden/>
     <w:unhideWhenUsed/>
@@ -1975,11 +1981,11 @@
       <w:kern w:val="0"/>
     </w:rPr>
   </w:style>
-  <w:style w:type="paragraph" w:styleId="Heading9">
+  <w:style w:type="paragraph" w:styleId="Balk9">
     <w:name w:val="heading 9"/>
     <w:basedOn w:val="Normal"/>
     <w:next w:val="Normal"/>
-    <w:link w:val="Heading9Char"/>
+    <w:link w:val="Balk9Char"/>
     <w:uiPriority w:val="9"/>
     <w:semiHidden/>
     <w:unhideWhenUsed/>
@@ -1997,13 +2003,13 @@
       <w:kern w:val="0"/>
     </w:rPr>
   </w:style>
-  <w:style w:type="character" w:default="1" w:styleId="DefaultParagraphFont">
+  <w:style w:type="character" w:default="1" w:styleId="VarsaylanParagrafYazTipi">
     <w:name w:val="Default Paragraph Font"/>
     <w:uiPriority w:val="1"/>
     <w:semiHidden/>
     <w:unhideWhenUsed/>
   </w:style>
-  <w:style w:type="table" w:default="1" w:styleId="TableNormal">
+  <w:style w:type="table" w:default="1" w:styleId="NormalTablo">
     <w:name w:val="Normal Table"/>
     <w:uiPriority w:val="99"/>
     <w:semiHidden/>
@@ -2018,16 +2024,16 @@
       </w:tblCellMar>
     </w:tblPr>
   </w:style>
-  <w:style w:type="numbering" w:default="1" w:styleId="NoList">
+  <w:style w:type="numbering" w:default="1" w:styleId="ListeYok">
     <w:name w:val="No List"/>
     <w:uiPriority w:val="99"/>
     <w:semiHidden/>
     <w:unhideWhenUsed/>
   </w:style>
-  <w:style w:type="character" w:customStyle="1" w:styleId="Heading1Char">
-    <w:name w:val="Heading 1 Char"/>
-    <w:basedOn w:val="DefaultParagraphFont"/>
-    <w:link w:val="Heading1"/>
+  <w:style w:type="character" w:customStyle="1" w:styleId="Balk1Char">
+    <w:name w:val="Başlık 1 Char"/>
+    <w:basedOn w:val="VarsaylanParagrafYazTipi"/>
+    <w:link w:val="Balk1"/>
     <w:uiPriority w:val="9"/>
     <w:rsid w:val="00E83712"/>
     <w:rPr>
@@ -2037,10 +2043,10 @@
       <w:szCs w:val="40"/>
     </w:rPr>
   </w:style>
-  <w:style w:type="character" w:customStyle="1" w:styleId="Heading2Char">
-    <w:name w:val="Heading 2 Char"/>
-    <w:basedOn w:val="DefaultParagraphFont"/>
-    <w:link w:val="Heading2"/>
+  <w:style w:type="character" w:customStyle="1" w:styleId="Balk2Char">
+    <w:name w:val="Başlık 2 Char"/>
+    <w:basedOn w:val="VarsaylanParagrafYazTipi"/>
+    <w:link w:val="Balk2"/>
     <w:uiPriority w:val="9"/>
     <w:rsid w:val="00E83712"/>
     <w:rPr>
@@ -2050,10 +2056,10 @@
       <w:szCs w:val="32"/>
     </w:rPr>
   </w:style>
-  <w:style w:type="character" w:customStyle="1" w:styleId="Heading3Char">
-    <w:name w:val="Heading 3 Char"/>
-    <w:basedOn w:val="DefaultParagraphFont"/>
-    <w:link w:val="Heading3"/>
+  <w:style w:type="character" w:customStyle="1" w:styleId="Balk3Char">
+    <w:name w:val="Başlık 3 Char"/>
+    <w:basedOn w:val="VarsaylanParagrafYazTipi"/>
+    <w:link w:val="Balk3"/>
     <w:uiPriority w:val="9"/>
     <w:semiHidden/>
     <w:rsid w:val="00E83712"/>
@@ -2064,10 +2070,10 @@
       <w:szCs w:val="28"/>
     </w:rPr>
   </w:style>
-  <w:style w:type="character" w:customStyle="1" w:styleId="Heading4Char">
-    <w:name w:val="Heading 4 Char"/>
-    <w:basedOn w:val="DefaultParagraphFont"/>
-    <w:link w:val="Heading4"/>
+  <w:style w:type="character" w:customStyle="1" w:styleId="Balk4Char">
+    <w:name w:val="Başlık 4 Char"/>
+    <w:basedOn w:val="VarsaylanParagrafYazTipi"/>
+    <w:link w:val="Balk4"/>
     <w:uiPriority w:val="9"/>
     <w:semiHidden/>
     <w:rsid w:val="00E83712"/>
@@ -2078,10 +2084,10 @@
       <w:color w:val="2F5496" w:themeColor="accent1" w:themeShade="BF"/>
     </w:rPr>
   </w:style>
-  <w:style w:type="character" w:customStyle="1" w:styleId="Heading5Char">
-    <w:name w:val="Heading 5 Char"/>
-    <w:basedOn w:val="DefaultParagraphFont"/>
-    <w:link w:val="Heading5"/>
+  <w:style w:type="character" w:customStyle="1" w:styleId="Balk5Char">
+    <w:name w:val="Başlık 5 Char"/>
+    <w:basedOn w:val="VarsaylanParagrafYazTipi"/>
+    <w:link w:val="Balk5"/>
     <w:uiPriority w:val="9"/>
     <w:semiHidden/>
     <w:rsid w:val="00E83712"/>
@@ -2090,10 +2096,10 @@
       <w:color w:val="2F5496" w:themeColor="accent1" w:themeShade="BF"/>
     </w:rPr>
   </w:style>
-  <w:style w:type="character" w:customStyle="1" w:styleId="Heading6Char">
-    <w:name w:val="Heading 6 Char"/>
-    <w:basedOn w:val="DefaultParagraphFont"/>
-    <w:link w:val="Heading6"/>
+  <w:style w:type="character" w:customStyle="1" w:styleId="Balk6Char">
+    <w:name w:val="Başlık 6 Char"/>
+    <w:basedOn w:val="VarsaylanParagrafYazTipi"/>
+    <w:link w:val="Balk6"/>
     <w:uiPriority w:val="9"/>
     <w:semiHidden/>
     <w:rsid w:val="00E83712"/>
@@ -2104,10 +2110,10 @@
       <w:color w:val="595959" w:themeColor="text1" w:themeTint="A6"/>
     </w:rPr>
   </w:style>
-  <w:style w:type="character" w:customStyle="1" w:styleId="Heading7Char">
-    <w:name w:val="Heading 7 Char"/>
-    <w:basedOn w:val="DefaultParagraphFont"/>
-    <w:link w:val="Heading7"/>
+  <w:style w:type="character" w:customStyle="1" w:styleId="Balk7Char">
+    <w:name w:val="Başlık 7 Char"/>
+    <w:basedOn w:val="VarsaylanParagrafYazTipi"/>
+    <w:link w:val="Balk7"/>
     <w:uiPriority w:val="9"/>
     <w:semiHidden/>
     <w:rsid w:val="00E83712"/>
@@ -2116,10 +2122,10 @@
       <w:color w:val="595959" w:themeColor="text1" w:themeTint="A6"/>
     </w:rPr>
   </w:style>
-  <w:style w:type="character" w:customStyle="1" w:styleId="Heading8Char">
-    <w:name w:val="Heading 8 Char"/>
-    <w:basedOn w:val="DefaultParagraphFont"/>
-    <w:link w:val="Heading8"/>
+  <w:style w:type="character" w:customStyle="1" w:styleId="Balk8Char">
+    <w:name w:val="Başlık 8 Char"/>
+    <w:basedOn w:val="VarsaylanParagrafYazTipi"/>
+    <w:link w:val="Balk8"/>
     <w:uiPriority w:val="9"/>
     <w:semiHidden/>
     <w:rsid w:val="00E83712"/>
@@ -2130,10 +2136,10 @@
       <w:color w:val="272727" w:themeColor="text1" w:themeTint="D8"/>
     </w:rPr>
   </w:style>
-  <w:style w:type="character" w:customStyle="1" w:styleId="Heading9Char">
-    <w:name w:val="Heading 9 Char"/>
-    <w:basedOn w:val="DefaultParagraphFont"/>
-    <w:link w:val="Heading9"/>
+  <w:style w:type="character" w:customStyle="1" w:styleId="Balk9Char">
+    <w:name w:val="Başlık 9 Char"/>
+    <w:basedOn w:val="VarsaylanParagrafYazTipi"/>
+    <w:link w:val="Balk9"/>
     <w:uiPriority w:val="9"/>
     <w:semiHidden/>
     <w:rsid w:val="00E83712"/>
@@ -2142,11 +2148,11 @@
       <w:color w:val="272727" w:themeColor="text1" w:themeTint="D8"/>
     </w:rPr>
   </w:style>
-  <w:style w:type="paragraph" w:styleId="Title">
+  <w:style w:type="paragraph" w:styleId="KonuBal">
     <w:name w:val="Title"/>
     <w:basedOn w:val="Normal"/>
     <w:next w:val="Normal"/>
-    <w:link w:val="TitleChar"/>
+    <w:link w:val="KonuBalChar"/>
     <w:uiPriority w:val="10"/>
     <w:qFormat/>
     <w:rsid w:val="00E83712"/>
@@ -2162,10 +2168,10 @@
       <w:szCs w:val="56"/>
     </w:rPr>
   </w:style>
-  <w:style w:type="character" w:customStyle="1" w:styleId="TitleChar">
-    <w:name w:val="Title Char"/>
-    <w:basedOn w:val="DefaultParagraphFont"/>
-    <w:link w:val="Title"/>
+  <w:style w:type="character" w:customStyle="1" w:styleId="KonuBalChar">
+    <w:name w:val="Konu Başlığı Char"/>
+    <w:basedOn w:val="VarsaylanParagrafYazTipi"/>
+    <w:link w:val="KonuBal"/>
     <w:uiPriority w:val="10"/>
     <w:rsid w:val="00E83712"/>
     <w:rPr>
@@ -2176,11 +2182,11 @@
       <w:szCs w:val="56"/>
     </w:rPr>
   </w:style>
-  <w:style w:type="paragraph" w:styleId="Subtitle">
+  <w:style w:type="paragraph" w:styleId="Altyaz">
     <w:name w:val="Subtitle"/>
     <w:basedOn w:val="Normal"/>
     <w:next w:val="Normal"/>
-    <w:link w:val="SubtitleChar"/>
+    <w:link w:val="AltyazChar"/>
     <w:uiPriority w:val="11"/>
     <w:qFormat/>
     <w:rsid w:val="00E83712"/>
@@ -2198,10 +2204,10 @@
       <w:szCs w:val="28"/>
     </w:rPr>
   </w:style>
-  <w:style w:type="character" w:customStyle="1" w:styleId="SubtitleChar">
-    <w:name w:val="Subtitle Char"/>
-    <w:basedOn w:val="DefaultParagraphFont"/>
-    <w:link w:val="Subtitle"/>
+  <w:style w:type="character" w:customStyle="1" w:styleId="AltyazChar">
+    <w:name w:val="Altyazı Char"/>
+    <w:basedOn w:val="VarsaylanParagrafYazTipi"/>
+    <w:link w:val="Altyaz"/>
     <w:uiPriority w:val="11"/>
     <w:rsid w:val="00E83712"/>
     <w:rPr>
@@ -2212,11 +2218,11 @@
       <w:szCs w:val="28"/>
     </w:rPr>
   </w:style>
-  <w:style w:type="paragraph" w:styleId="Quote">
+  <w:style w:type="paragraph" w:styleId="Alnt">
     <w:name w:val="Quote"/>
     <w:basedOn w:val="Normal"/>
     <w:next w:val="Normal"/>
-    <w:link w:val="QuoteChar"/>
+    <w:link w:val="AlntChar"/>
     <w:uiPriority w:val="29"/>
     <w:qFormat/>
     <w:rsid w:val="00E83712"/>
@@ -2231,10 +2237,10 @@
       <w:kern w:val="0"/>
     </w:rPr>
   </w:style>
-  <w:style w:type="character" w:customStyle="1" w:styleId="QuoteChar">
-    <w:name w:val="Quote Char"/>
-    <w:basedOn w:val="DefaultParagraphFont"/>
-    <w:link w:val="Quote"/>
+  <w:style w:type="character" w:customStyle="1" w:styleId="AlntChar">
+    <w:name w:val="Alıntı Char"/>
+    <w:basedOn w:val="VarsaylanParagrafYazTipi"/>
+    <w:link w:val="Alnt"/>
     <w:uiPriority w:val="29"/>
     <w:rsid w:val="00E83712"/>
     <w:rPr>
@@ -2243,7 +2249,7 @@
       <w:color w:val="404040" w:themeColor="text1" w:themeTint="BF"/>
     </w:rPr>
   </w:style>
-  <w:style w:type="paragraph" w:styleId="ListParagraph">
+  <w:style w:type="paragraph" w:styleId="ListeParagraf">
     <w:name w:val="List Paragraph"/>
     <w:basedOn w:val="Normal"/>
     <w:uiPriority w:val="34"/>
@@ -2257,9 +2263,9 @@
       <w:kern w:val="0"/>
     </w:rPr>
   </w:style>
-  <w:style w:type="character" w:styleId="IntenseEmphasis">
+  <w:style w:type="character" w:styleId="GlVurgulama">
     <w:name w:val="Intense Emphasis"/>
-    <w:basedOn w:val="DefaultParagraphFont"/>
+    <w:basedOn w:val="VarsaylanParagrafYazTipi"/>
     <w:uiPriority w:val="21"/>
     <w:qFormat/>
     <w:rsid w:val="00E83712"/>
@@ -2269,11 +2275,11 @@
       <w:color w:val="2F5496" w:themeColor="accent1" w:themeShade="BF"/>
     </w:rPr>
   </w:style>
-  <w:style w:type="paragraph" w:styleId="IntenseQuote">
+  <w:style w:type="paragraph" w:styleId="GlAlnt">
     <w:name w:val="Intense Quote"/>
     <w:basedOn w:val="Normal"/>
     <w:next w:val="Normal"/>
-    <w:link w:val="IntenseQuoteChar"/>
+    <w:link w:val="GlAlntChar"/>
     <w:uiPriority w:val="30"/>
     <w:qFormat/>
     <w:rsid w:val="00E83712"/>
@@ -2293,10 +2299,10 @@
       <w:kern w:val="0"/>
     </w:rPr>
   </w:style>
-  <w:style w:type="character" w:customStyle="1" w:styleId="IntenseQuoteChar">
-    <w:name w:val="Intense Quote Char"/>
-    <w:basedOn w:val="DefaultParagraphFont"/>
-    <w:link w:val="IntenseQuote"/>
+  <w:style w:type="character" w:customStyle="1" w:styleId="GlAlntChar">
+    <w:name w:val="Güçlü Alıntı Char"/>
+    <w:basedOn w:val="VarsaylanParagrafYazTipi"/>
+    <w:link w:val="GlAlnt"/>
     <w:uiPriority w:val="30"/>
     <w:rsid w:val="00E83712"/>
     <w:rPr>
@@ -2305,9 +2311,9 @@
       <w:color w:val="2F5496" w:themeColor="accent1" w:themeShade="BF"/>
     </w:rPr>
   </w:style>
-  <w:style w:type="character" w:styleId="IntenseReference">
+  <w:style w:type="character" w:styleId="GlBavuru">
     <w:name w:val="Intense Reference"/>
-    <w:basedOn w:val="DefaultParagraphFont"/>
+    <w:basedOn w:val="VarsaylanParagrafYazTipi"/>
     <w:uiPriority w:val="32"/>
     <w:qFormat/>
     <w:rsid w:val="00E83712"/>
@@ -2319,9 +2325,9 @@
       <w:spacing w:val="5"/>
     </w:rPr>
   </w:style>
-  <w:style w:type="paragraph" w:styleId="NoSpacing">
+  <w:style w:type="paragraph" w:styleId="AralkYok">
     <w:name w:val="No Spacing"/>
-    <w:link w:val="NoSpacingChar"/>
+    <w:link w:val="AralkYokChar"/>
     <w:uiPriority w:val="1"/>
     <w:qFormat/>
     <w:rsid w:val="00645D2E"/>
@@ -2333,10 +2339,10 @@
       <w14:ligatures w14:val="none"/>
     </w:rPr>
   </w:style>
-  <w:style w:type="character" w:customStyle="1" w:styleId="NoSpacingChar">
-    <w:name w:val="No Spacing Char"/>
-    <w:basedOn w:val="DefaultParagraphFont"/>
-    <w:link w:val="NoSpacing"/>
+  <w:style w:type="character" w:customStyle="1" w:styleId="AralkYokChar">
+    <w:name w:val="Aralık Yok Char"/>
+    <w:basedOn w:val="VarsaylanParagrafYazTipi"/>
+    <w:link w:val="AralkYok"/>
     <w:uiPriority w:val="1"/>
     <w:rsid w:val="00645D2E"/>
     <w:rPr>
@@ -2344,9 +2350,9 @@
       <w14:ligatures w14:val="none"/>
     </w:rPr>
   </w:style>
-  <w:style w:type="character" w:styleId="PlaceholderText">
+  <w:style w:type="character" w:styleId="YerTutucuMetni">
     <w:name w:val="Placeholder Text"/>
-    <w:basedOn w:val="DefaultParagraphFont"/>
+    <w:basedOn w:val="VarsaylanParagrafYazTipi"/>
     <w:uiPriority w:val="99"/>
     <w:semiHidden/>
     <w:rsid w:val="007553F0"/>

</xml_diff>

<commit_message>
R core value is added
R core value is added for unideal simulations
</commit_message>
<xml_diff>
--- a/HW1.docx
+++ b/HW1.docx
@@ -1,10 +1,10 @@
 
 <file path=word/document.xml><?xml version="1.0" encoding="utf-8"?>
-<w:document xmlns:wpc="http://schemas.microsoft.com/office/word/2010/wordprocessingCanvas" xmlns:cx="http://schemas.microsoft.com/office/drawing/2014/chartex" xmlns:mc="http://schemas.openxmlformats.org/markup-compatibility/2006" xmlns:o="urn:schemas-microsoft-com:office:office" xmlns:r="http://schemas.openxmlformats.org/officeDocument/2006/relationships" xmlns:m="http://schemas.openxmlformats.org/officeDocument/2006/math" xmlns:v="urn:schemas-microsoft-com:vml" xmlns:wp14="http://schemas.microsoft.com/office/word/2010/wordprocessingDrawing" xmlns:wp="http://schemas.openxmlformats.org/drawingml/2006/wordprocessingDrawing" xmlns:w10="urn:schemas-microsoft-com:office:word" xmlns:w="http://schemas.openxmlformats.org/wordprocessingml/2006/main" xmlns:w14="http://schemas.microsoft.com/office/word/2010/wordml" xmlns:w15="http://schemas.microsoft.com/office/word/2012/wordml" xmlns:w16se="http://schemas.microsoft.com/office/word/2015/wordml/symex" xmlns:wpg="http://schemas.microsoft.com/office/word/2010/wordprocessingGroup" xmlns:wpi="http://schemas.microsoft.com/office/word/2010/wordprocessingInk" xmlns:wne="http://schemas.microsoft.com/office/word/2006/wordml" xmlns:wps="http://schemas.microsoft.com/office/word/2010/wordprocessingShape" mc:Ignorable="w14 w15 w16se wp14">
+<w:document xmlns:wpc="http://schemas.microsoft.com/office/word/2010/wordprocessingCanvas" xmlns:cx="http://schemas.microsoft.com/office/drawing/2014/chartex" xmlns:cx1="http://schemas.microsoft.com/office/drawing/2015/9/8/chartex" xmlns:cx2="http://schemas.microsoft.com/office/drawing/2015/10/21/chartex" xmlns:cx3="http://schemas.microsoft.com/office/drawing/2016/5/9/chartex" xmlns:cx4="http://schemas.microsoft.com/office/drawing/2016/5/10/chartex" xmlns:cx5="http://schemas.microsoft.com/office/drawing/2016/5/11/chartex" xmlns:cx6="http://schemas.microsoft.com/office/drawing/2016/5/12/chartex" xmlns:cx7="http://schemas.microsoft.com/office/drawing/2016/5/13/chartex" xmlns:cx8="http://schemas.microsoft.com/office/drawing/2016/5/14/chartex" xmlns:mc="http://schemas.openxmlformats.org/markup-compatibility/2006" xmlns:aink="http://schemas.microsoft.com/office/drawing/2016/ink" xmlns:am3d="http://schemas.microsoft.com/office/drawing/2017/model3d" xmlns:o="urn:schemas-microsoft-com:office:office" xmlns:oel="http://schemas.microsoft.com/office/2019/extlst" xmlns:r="http://schemas.openxmlformats.org/officeDocument/2006/relationships" xmlns:m="http://schemas.openxmlformats.org/officeDocument/2006/math" xmlns:v="urn:schemas-microsoft-com:vml" xmlns:wp14="http://schemas.microsoft.com/office/word/2010/wordprocessingDrawing" xmlns:wp="http://schemas.openxmlformats.org/drawingml/2006/wordprocessingDrawing" xmlns:w10="urn:schemas-microsoft-com:office:word" xmlns:w="http://schemas.openxmlformats.org/wordprocessingml/2006/main" xmlns:w14="http://schemas.microsoft.com/office/word/2010/wordml" xmlns:w15="http://schemas.microsoft.com/office/word/2012/wordml" xmlns:w16cex="http://schemas.microsoft.com/office/word/2018/wordml/cex" xmlns:w16cid="http://schemas.microsoft.com/office/word/2016/wordml/cid" xmlns:w16="http://schemas.microsoft.com/office/word/2018/wordml" xmlns:w16du="http://schemas.microsoft.com/office/word/2023/wordml/word16du" xmlns:w16sdtdh="http://schemas.microsoft.com/office/word/2020/wordml/sdtdatahash" xmlns:w16se="http://schemas.microsoft.com/office/word/2015/wordml/symex" xmlns:wpg="http://schemas.microsoft.com/office/word/2010/wordprocessingGroup" xmlns:wpi="http://schemas.microsoft.com/office/word/2010/wordprocessingInk" xmlns:wne="http://schemas.microsoft.com/office/word/2006/wordml" xmlns:wps="http://schemas.microsoft.com/office/word/2010/wordprocessingShape" mc:Ignorable="w14 w15 w16se w16cid w16 w16cex w16sdtdh w16du wp14">
   <w:body>
     <w:p>
       <w:pPr>
-        <w:pStyle w:val="AralkYok"/>
+        <w:pStyle w:val="NoSpacing"/>
         <w:jc w:val="center"/>
         <w:rPr>
           <w:rFonts w:ascii="Times New Roman" w:hAnsi="Times New Roman" w:cs="Times New Roman"/>
@@ -71,7 +71,7 @@
     </w:p>
     <w:p>
       <w:pPr>
-        <w:pStyle w:val="AralkYok"/>
+        <w:pStyle w:val="NoSpacing"/>
         <w:jc w:val="center"/>
         <w:rPr>
           <w:rFonts w:ascii="Times New Roman" w:hAnsi="Times New Roman" w:cs="Times New Roman"/>
@@ -84,7 +84,7 @@
     </w:p>
     <w:p>
       <w:pPr>
-        <w:pStyle w:val="AralkYok"/>
+        <w:pStyle w:val="NoSpacing"/>
         <w:jc w:val="center"/>
         <w:rPr>
           <w:rFonts w:ascii="Times New Roman" w:hAnsi="Times New Roman" w:cs="Times New Roman"/>
@@ -107,7 +107,7 @@
     </w:p>
     <w:p>
       <w:pPr>
-        <w:pStyle w:val="AralkYok"/>
+        <w:pStyle w:val="NoSpacing"/>
         <w:jc w:val="center"/>
         <w:rPr>
           <w:rFonts w:ascii="Times New Roman" w:hAnsi="Times New Roman" w:cs="Times New Roman"/>
@@ -130,7 +130,7 @@
     </w:p>
     <w:p>
       <w:pPr>
-        <w:pStyle w:val="AralkYok"/>
+        <w:pStyle w:val="NoSpacing"/>
         <w:jc w:val="center"/>
         <w:rPr>
           <w:rFonts w:ascii="Times New Roman" w:hAnsi="Times New Roman" w:cs="Times New Roman"/>
@@ -325,7 +325,6 @@
         </w:rPr>
         <w:t xml:space="preserve">Student 1:  </w:t>
       </w:r>
-      <w:proofErr w:type="spellStart"/>
       <w:r>
         <w:rPr>
           <w:rFonts w:cs="Times New Roman"/>
@@ -333,57 +332,7 @@
           <w:sz w:val="28"/>
           <w:szCs w:val="28"/>
         </w:rPr>
-        <w:t>Erkin</w:t>
-      </w:r>
-      <w:proofErr w:type="spellEnd"/>
-      <w:r>
-        <w:rPr>
-          <w:rFonts w:cs="Times New Roman"/>
-          <w:color w:val="000000" w:themeColor="text1"/>
-          <w:sz w:val="28"/>
-          <w:szCs w:val="28"/>
-        </w:rPr>
-        <w:t xml:space="preserve"> </w:t>
-      </w:r>
-      <w:proofErr w:type="spellStart"/>
-      <w:r>
-        <w:rPr>
-          <w:rFonts w:cs="Times New Roman"/>
-          <w:color w:val="000000" w:themeColor="text1"/>
-          <w:sz w:val="28"/>
-          <w:szCs w:val="28"/>
-        </w:rPr>
-        <w:t>Atay</w:t>
-      </w:r>
-      <w:proofErr w:type="spellEnd"/>
-      <w:r>
-        <w:rPr>
-          <w:rFonts w:cs="Times New Roman"/>
-          <w:color w:val="000000" w:themeColor="text1"/>
-          <w:sz w:val="28"/>
-          <w:szCs w:val="28"/>
-        </w:rPr>
-        <w:t xml:space="preserve"> </w:t>
-      </w:r>
-      <w:proofErr w:type="spellStart"/>
-      <w:r>
-        <w:rPr>
-          <w:rFonts w:cs="Times New Roman"/>
-          <w:color w:val="000000" w:themeColor="text1"/>
-          <w:sz w:val="28"/>
-          <w:szCs w:val="28"/>
-        </w:rPr>
-        <w:t>Toka</w:t>
-      </w:r>
-      <w:proofErr w:type="spellEnd"/>
-      <w:r>
-        <w:rPr>
-          <w:rFonts w:cs="Times New Roman"/>
-          <w:color w:val="000000" w:themeColor="text1"/>
-          <w:sz w:val="28"/>
-          <w:szCs w:val="28"/>
-        </w:rPr>
-        <w:t xml:space="preserve"> 2443968</w:t>
+        <w:t>Erkin Atay Toka 2443968</w:t>
       </w:r>
     </w:p>
     <w:p>
@@ -436,19 +385,8 @@
           <w:sz w:val="28"/>
           <w:szCs w:val="28"/>
         </w:rPr>
-        <w:t xml:space="preserve"> </w:t>
-      </w:r>
-      <w:proofErr w:type="spellStart"/>
-      <w:r>
-        <w:rPr>
-          <w:rFonts w:cs="Times New Roman"/>
-          <w:color w:val="000000" w:themeColor="text1"/>
-          <w:sz w:val="28"/>
-          <w:szCs w:val="28"/>
-        </w:rPr>
-        <w:t>Kaçan</w:t>
-      </w:r>
-      <w:proofErr w:type="spellEnd"/>
+        <w:t xml:space="preserve"> Kaçan</w:t>
+      </w:r>
       <w:r>
         <w:rPr>
           <w:rFonts w:cs="Times New Roman"/>
@@ -511,7 +449,6 @@
         </w:rPr>
         <w:t xml:space="preserve"> </w:t>
       </w:r>
-      <w:proofErr w:type="spellStart"/>
       <w:r>
         <w:rPr>
           <w:rFonts w:cs="Times New Roman"/>
@@ -519,17 +456,7 @@
           <w:sz w:val="28"/>
           <w:szCs w:val="28"/>
         </w:rPr>
-        <w:t>Erdem</w:t>
-      </w:r>
-      <w:proofErr w:type="spellEnd"/>
-      <w:r>
-        <w:rPr>
-          <w:rFonts w:cs="Times New Roman"/>
-          <w:color w:val="000000" w:themeColor="text1"/>
-          <w:sz w:val="28"/>
-          <w:szCs w:val="28"/>
-        </w:rPr>
-        <w:t xml:space="preserve"> </w:t>
+        <w:t xml:space="preserve">Erdem </w:t>
       </w:r>
       <w:proofErr w:type="spellStart"/>
       <w:r>
@@ -815,21 +742,8 @@
       <w:pPr>
         <w:spacing w:before="240"/>
       </w:pPr>
-      <w:proofErr w:type="spellStart"/>
-      <w:r>
-        <w:t>Flyback</w:t>
-      </w:r>
-      <w:proofErr w:type="spellEnd"/>
-      <w:r>
-        <w:t xml:space="preserve"> converter is selected as isolated converter for this project. The input output voltage relation for the </w:t>
-      </w:r>
-      <w:proofErr w:type="spellStart"/>
-      <w:r>
-        <w:t>flyback</w:t>
-      </w:r>
-      <w:proofErr w:type="spellEnd"/>
-      <w:r>
-        <w:t xml:space="preserve"> converter is given below.</w:t>
+      <w:r>
+        <w:t>Flyback converter is selected as isolated converter for this project. The input output voltage relation for the flyback converter is given below.</w:t>
       </w:r>
     </w:p>
     <w:p>
@@ -1350,15 +1264,7 @@
         </m:sSub>
       </m:oMath>
       <w:r>
-        <w:t xml:space="preserve"> is de</w:t>
-      </w:r>
-      <w:proofErr w:type="spellStart"/>
-      <w:r>
-        <w:t>termined</w:t>
-      </w:r>
-      <w:proofErr w:type="spellEnd"/>
-      <w:r>
-        <w:t xml:space="preserve">. The </w:t>
+        <w:t xml:space="preserve"> is determined. The </w:t>
       </w:r>
       <m:oMath>
         <m:sSub>
@@ -2620,15 +2526,7 @@
         <w:spacing w:before="240"/>
       </w:pPr>
       <w:r>
-        <w:t xml:space="preserve">Now it is time for magnetic core selection. For core selection there are two options, a distributed gap core or a ferrite core. Relative permeability of the distributed gap cores is </w:t>
-      </w:r>
-      <w:proofErr w:type="gramStart"/>
-      <w:r>
-        <w:t>small,</w:t>
-      </w:r>
-      <w:proofErr w:type="gramEnd"/>
-      <w:r>
-        <w:t xml:space="preserve"> the leakage inductance is higher with respect to the ferrite core. Since the leakage inductance is dangerous for the switches a ferrite core 0R45530EC which is available in the laboratory is selected. One of the reasons to select this core is that its cross section area is high thus the saturation of the core can be easily avoided. Also, operating around 100 </w:t>
+        <w:t xml:space="preserve">Now it is time for magnetic core selection. For core selection there are two options, a distributed gap core or a ferrite core. Relative permeability of the distributed gap cores is small, the leakage inductance is higher with respect to the ferrite core. Since the leakage inductance is dangerous for the switches a ferrite core 0R45530EC which is available in the laboratory is selected. One of the reasons to select this core is that its cross section area is high thus the saturation of the core can be easily avoided. Also, operating around 100 </w:t>
       </w:r>
       <w:proofErr w:type="spellStart"/>
       <w:r>
@@ -4208,15 +4106,7 @@
         <w:spacing w:before="240"/>
       </w:pPr>
       <w:r>
-        <w:t xml:space="preserve">From Figure 5 it can be seen that increasing the primary turns number will decrease the magnetic field density. However, increasing the primary turns number will also increase the air gap length. This is not desired due to the increasing fringing fields with increasing </w:t>
-      </w:r>
-      <w:proofErr w:type="spellStart"/>
-      <w:r>
-        <w:t>airgap</w:t>
-      </w:r>
-      <w:proofErr w:type="spellEnd"/>
-      <w:r>
-        <w:t xml:space="preserve"> length which can be seen from Figure 6. From both of these figures the primary turns number is selected as 6. It can be seen that maximum magnetic flux density of the center leg is 100.3 </w:t>
+        <w:t xml:space="preserve">From Figure 5 it can be seen that increasing the primary turns number will decrease the magnetic field density. However, increasing the primary turns number will also increase the air gap length. This is not desired due to the increasing fringing fields with increasing airgap length which can be seen from Figure 6. From both of these figures the primary turns number is selected as 6. It can be seen that maximum magnetic flux density of the center leg is 100.3 </w:t>
       </w:r>
       <w:proofErr w:type="spellStart"/>
       <w:r>
@@ -5129,21 +5019,7 @@
         <w:rPr>
           <w:rFonts w:eastAsiaTheme="minorEastAsia"/>
         </w:rPr>
-        <w:t xml:space="preserve">Now we need to find how many cables to parallel in order to carry primary and secondary currents. Thereby, the </w:t>
-      </w:r>
-      <w:proofErr w:type="spellStart"/>
-      <w:r>
-        <w:rPr>
-          <w:rFonts w:eastAsiaTheme="minorEastAsia"/>
-        </w:rPr>
-        <w:t>rms</w:t>
-      </w:r>
-      <w:proofErr w:type="spellEnd"/>
-      <w:r>
-        <w:rPr>
-          <w:rFonts w:eastAsiaTheme="minorEastAsia"/>
-        </w:rPr>
-        <w:t xml:space="preserve"> value of the primary and the secondary currents are calculated. RMS value for </w:t>
+        <w:t xml:space="preserve">Now we need to find how many cables to parallel in order to carry primary and secondary currents. Thereby, the rms value of the primary and the secondary currents are calculated. RMS value for </w:t>
       </w:r>
       <w:proofErr w:type="gramStart"/>
       <w:r>
@@ -5474,63 +5350,7 @@
         <w:rPr>
           <w:rFonts w:eastAsiaTheme="minorEastAsia"/>
         </w:rPr>
-        <w:t xml:space="preserve">According to this formulation </w:t>
-      </w:r>
-      <w:proofErr w:type="spellStart"/>
-      <w:r>
-        <w:rPr>
-          <w:rFonts w:eastAsiaTheme="minorEastAsia"/>
-        </w:rPr>
-        <w:t>rms</w:t>
-      </w:r>
-      <w:proofErr w:type="spellEnd"/>
-      <w:r>
-        <w:rPr>
-          <w:rFonts w:eastAsiaTheme="minorEastAsia"/>
-        </w:rPr>
-        <w:t xml:space="preserve"> primary current vs input voltage is plotted in Figure 9. From Figure 9 it can be seen that the </w:t>
-      </w:r>
-      <w:proofErr w:type="spellStart"/>
-      <w:r>
-        <w:rPr>
-          <w:rFonts w:eastAsiaTheme="minorEastAsia"/>
-        </w:rPr>
-        <w:t>rms</w:t>
-      </w:r>
-      <w:proofErr w:type="spellEnd"/>
-      <w:r>
-        <w:rPr>
-          <w:rFonts w:eastAsiaTheme="minorEastAsia"/>
-        </w:rPr>
-        <w:t xml:space="preserve"> primary current reaches its maximum value of 6.71 A at minimum input voltage. The secondary maximum </w:t>
-      </w:r>
-      <w:proofErr w:type="spellStart"/>
-      <w:r>
-        <w:rPr>
-          <w:rFonts w:eastAsiaTheme="minorEastAsia"/>
-        </w:rPr>
-        <w:t>rms</w:t>
-      </w:r>
-      <w:proofErr w:type="spellEnd"/>
-      <w:r>
-        <w:rPr>
-          <w:rFonts w:eastAsiaTheme="minorEastAsia"/>
-        </w:rPr>
-        <w:t xml:space="preserve"> current can be found as 13.42 A </w:t>
-      </w:r>
-      <w:proofErr w:type="gramStart"/>
-      <w:r>
-        <w:rPr>
-          <w:rFonts w:eastAsiaTheme="minorEastAsia"/>
-        </w:rPr>
-        <w:t>from</w:t>
-      </w:r>
-      <w:proofErr w:type="gramEnd"/>
-      <w:r>
-        <w:rPr>
-          <w:rFonts w:eastAsiaTheme="minorEastAsia"/>
-        </w:rPr>
-        <w:t xml:space="preserve"> the below relation.</w:t>
+        <w:t>According to this formulation rms primary current vs input voltage is plotted in Figure 9. From Figure 9 it can be seen that the rms primary current reaches its maximum value of 6.71 A at minimum input voltage. The secondary maximum rms current can be found as 13.42 A from the below relation.</w:t>
       </w:r>
     </w:p>
     <w:p>
@@ -6759,15 +6579,7 @@
         <w:spacing w:before="240"/>
       </w:pPr>
       <w:r>
-        <w:t xml:space="preserve">Maximum copper losses can be calculated from the maximum </w:t>
-      </w:r>
-      <w:proofErr w:type="spellStart"/>
-      <w:r>
-        <w:t>rms</w:t>
-      </w:r>
-      <w:proofErr w:type="spellEnd"/>
-      <w:r>
-        <w:t xml:space="preserve"> current which is found as </w:t>
+        <w:t xml:space="preserve">Maximum copper losses can be calculated from the maximum rms current which is found as </w:t>
       </w:r>
       <w:r>
         <w:rPr>
@@ -7515,6 +7327,264 @@
     </w:p>
     <w:p>
       <w:pPr>
+        <w:spacing w:before="240"/>
+      </w:pPr>
+      <w:r>
+        <w:t>For maximum core loss, maximum flux density which is 1.03 T has been chosen. For operating temperature and frequency 60</w:t>
+      </w:r>
+      <w:r>
+        <w:rPr>
+          <w:rFonts w:cs="Times New Roman"/>
+        </w:rPr>
+        <w:t>°</w:t>
+      </w:r>
+      <w:r>
+        <w:t xml:space="preserve">C and 100kHz is chosen respectively. Core loss density is calculated as 63.53 </w:t>
+      </w:r>
+      <w:proofErr w:type="spellStart"/>
+      <w:r>
+        <w:t>mW</w:t>
+      </w:r>
+      <w:proofErr w:type="spellEnd"/>
+      <w:r>
+        <w:t>/cm</w:t>
+      </w:r>
+      <w:r>
+        <w:rPr>
+          <w:vertAlign w:val="superscript"/>
+        </w:rPr>
+        <w:t>3</w:t>
+      </w:r>
+      <w:r>
+        <w:t xml:space="preserve"> for this operation condition. To find the core loss the core loss density is multiplied with twice the volume of the core (volume of the core is 208 cm</w:t>
+      </w:r>
+      <w:r>
+        <w:rPr>
+          <w:vertAlign w:val="superscript"/>
+        </w:rPr>
+        <w:t>3</w:t>
+      </w:r>
+      <w:r>
+        <w:t xml:space="preserve">). Since two EC cores are used. Total core loss is found to be 6.67 W.  Core loss is approximately 20 times higher than the copper loss. Since we operate at high frequencies this is acceptable. </w:t>
+      </w:r>
+      <w:proofErr w:type="gramStart"/>
+      <w:r>
+        <w:t>In order to</w:t>
+      </w:r>
+      <w:proofErr w:type="gramEnd"/>
+      <w:r>
+        <w:t xml:space="preserve"> use in unideal modelling of the converter </w:t>
+      </w:r>
+      <w:proofErr w:type="spellStart"/>
+      <w:r>
+        <w:t>R</w:t>
+      </w:r>
+      <w:r>
+        <w:rPr>
+          <w:vertAlign w:val="subscript"/>
+        </w:rPr>
+        <w:t>core</w:t>
+      </w:r>
+      <w:proofErr w:type="spellEnd"/>
+      <w:r>
+        <w:rPr>
+          <w:vertAlign w:val="subscript"/>
+        </w:rPr>
+        <w:t xml:space="preserve"> </w:t>
+      </w:r>
+      <w:r>
+        <w:t>can be found as follows.</w:t>
+      </w:r>
+    </w:p>
+    <w:p>
+      <w:pPr>
+        <w:spacing w:before="240"/>
+      </w:pPr>
+      <m:oMathPara>
+        <m:oMath>
+          <m:sSub>
+            <m:sSubPr>
+              <m:ctrlPr>
+                <w:rPr>
+                  <w:rFonts w:ascii="Cambria Math" w:hAnsi="Cambria Math"/>
+                  <w:i/>
+                </w:rPr>
+              </m:ctrlPr>
+            </m:sSubPr>
+            <m:e>
+              <m:r>
+                <w:rPr>
+                  <w:rFonts w:ascii="Cambria Math" w:hAnsi="Cambria Math"/>
+                </w:rPr>
+                <m:t>R</m:t>
+              </m:r>
+            </m:e>
+            <m:sub>
+              <m:r>
+                <w:rPr>
+                  <w:rFonts w:ascii="Cambria Math" w:hAnsi="Cambria Math"/>
+                </w:rPr>
+                <m:t>core</m:t>
+              </m:r>
+            </m:sub>
+          </m:sSub>
+          <m:r>
+            <w:rPr>
+              <w:rFonts w:ascii="Cambria Math" w:hAnsi="Cambria Math"/>
+            </w:rPr>
+            <m:t>=</m:t>
+          </m:r>
+          <m:f>
+            <m:fPr>
+              <m:ctrlPr>
+                <w:rPr>
+                  <w:rFonts w:ascii="Cambria Math" w:hAnsi="Cambria Math"/>
+                  <w:i/>
+                </w:rPr>
+              </m:ctrlPr>
+            </m:fPr>
+            <m:num>
+              <m:sSubSup>
+                <m:sSubSupPr>
+                  <m:ctrlPr>
+                    <w:rPr>
+                      <w:rFonts w:ascii="Cambria Math" w:hAnsi="Cambria Math"/>
+                      <w:i/>
+                    </w:rPr>
+                  </m:ctrlPr>
+                </m:sSubSupPr>
+                <m:e>
+                  <m:r>
+                    <w:rPr>
+                      <w:rFonts w:ascii="Cambria Math" w:hAnsi="Cambria Math"/>
+                    </w:rPr>
+                    <m:t>V</m:t>
+                  </m:r>
+                </m:e>
+                <m:sub>
+                  <m:r>
+                    <w:rPr>
+                      <w:rFonts w:ascii="Cambria Math" w:hAnsi="Cambria Math"/>
+                    </w:rPr>
+                    <m:t>out</m:t>
+                  </m:r>
+                </m:sub>
+                <m:sup>
+                  <m:r>
+                    <w:rPr>
+                      <w:rFonts w:ascii="Cambria Math" w:hAnsi="Cambria Math"/>
+                    </w:rPr>
+                    <m:t>2</m:t>
+                  </m:r>
+                </m:sup>
+              </m:sSubSup>
+            </m:num>
+            <m:den>
+              <m:sSub>
+                <m:sSubPr>
+                  <m:ctrlPr>
+                    <w:rPr>
+                      <w:rFonts w:ascii="Cambria Math" w:hAnsi="Cambria Math"/>
+                      <w:i/>
+                    </w:rPr>
+                  </m:ctrlPr>
+                </m:sSubPr>
+                <m:e>
+                  <m:r>
+                    <w:rPr>
+                      <w:rFonts w:ascii="Cambria Math" w:hAnsi="Cambria Math"/>
+                    </w:rPr>
+                    <m:t>P</m:t>
+                  </m:r>
+                </m:e>
+                <m:sub>
+                  <m:r>
+                    <w:rPr>
+                      <w:rFonts w:ascii="Cambria Math" w:hAnsi="Cambria Math"/>
+                    </w:rPr>
+                    <m:t>core</m:t>
+                  </m:r>
+                </m:sub>
+              </m:sSub>
+            </m:den>
+          </m:f>
+          <m:f>
+            <m:fPr>
+              <m:ctrlPr>
+                <w:rPr>
+                  <w:rFonts w:ascii="Cambria Math" w:hAnsi="Cambria Math"/>
+                  <w:i/>
+                </w:rPr>
+              </m:ctrlPr>
+            </m:fPr>
+            <m:num>
+              <m:sSub>
+                <m:sSubPr>
+                  <m:ctrlPr>
+                    <w:rPr>
+                      <w:rFonts w:ascii="Cambria Math" w:hAnsi="Cambria Math"/>
+                      <w:i/>
+                    </w:rPr>
+                  </m:ctrlPr>
+                </m:sSubPr>
+                <m:e>
+                  <m:r>
+                    <w:rPr>
+                      <w:rFonts w:ascii="Cambria Math" w:hAnsi="Cambria Math"/>
+                    </w:rPr>
+                    <m:t>N</m:t>
+                  </m:r>
+                </m:e>
+                <m:sub>
+                  <m:r>
+                    <w:rPr>
+                      <w:rFonts w:ascii="Cambria Math" w:hAnsi="Cambria Math"/>
+                    </w:rPr>
+                    <m:t>1</m:t>
+                  </m:r>
+                </m:sub>
+              </m:sSub>
+            </m:num>
+            <m:den>
+              <m:sSub>
+                <m:sSubPr>
+                  <m:ctrlPr>
+                    <w:rPr>
+                      <w:rFonts w:ascii="Cambria Math" w:hAnsi="Cambria Math"/>
+                      <w:i/>
+                    </w:rPr>
+                  </m:ctrlPr>
+                </m:sSubPr>
+                <m:e>
+                  <m:r>
+                    <w:rPr>
+                      <w:rFonts w:ascii="Cambria Math" w:hAnsi="Cambria Math"/>
+                    </w:rPr>
+                    <m:t>N</m:t>
+                  </m:r>
+                </m:e>
+                <m:sub>
+                  <m:r>
+                    <w:rPr>
+                      <w:rFonts w:ascii="Cambria Math" w:hAnsi="Cambria Math"/>
+                    </w:rPr>
+                    <m:t>2</m:t>
+                  </m:r>
+                </m:sub>
+              </m:sSub>
+            </m:den>
+          </m:f>
+          <m:r>
+            <w:rPr>
+              <w:rFonts w:ascii="Cambria Math" w:hAnsi="Cambria Math"/>
+            </w:rPr>
+            <m:t>=43.178 Ω</m:t>
+          </m:r>
+        </m:oMath>
+      </m:oMathPara>
+    </w:p>
+    <w:p>
+      <w:pPr>
         <w:rPr>
           <w:rFonts w:cs="Times New Roman"/>
           <w:b/>
@@ -7576,23 +7646,7 @@
           <w:rFonts w:cs="Times New Roman"/>
           <w:szCs w:val="24"/>
         </w:rPr>
-        <w:t xml:space="preserve">After calculating the transformer parameters, as discussed in part b, the output capacitance value must be calculated for the </w:t>
-      </w:r>
-      <w:proofErr w:type="spellStart"/>
-      <w:r>
-        <w:rPr>
-          <w:rFonts w:cs="Times New Roman"/>
-          <w:szCs w:val="24"/>
-        </w:rPr>
-        <w:t>flyback</w:t>
-      </w:r>
-      <w:proofErr w:type="spellEnd"/>
-      <w:r>
-        <w:rPr>
-          <w:rFonts w:cs="Times New Roman"/>
-          <w:szCs w:val="24"/>
-        </w:rPr>
-        <w:t xml:space="preserve"> converter. </w:t>
+        <w:t xml:space="preserve">After calculating the transformer parameters, as discussed in part b, the output capacitance value must be calculated for the flyback converter. </w:t>
       </w:r>
       <w:r>
         <w:rPr>
@@ -7619,7 +7673,6 @@
               <w:sz w:val="28"/>
               <w:szCs w:val="28"/>
             </w:rPr>
-            <w:lastRenderedPageBreak/>
             <m:t xml:space="preserve">C= </m:t>
           </m:r>
           <m:f>
@@ -7809,7 +7862,7 @@
           <w:lang w:val="tr-TR" w:eastAsia="tr-TR"/>
         </w:rPr>
         <w:drawing>
-          <wp:inline distT="0" distB="0" distL="0" distR="0" wp14:anchorId="7BE6EE4C" wp14:editId="7A7A51FB">
+          <wp:inline distT="0" distB="0" distL="0" distR="0" wp14:anchorId="7BE6EE4C" wp14:editId="32A311F7">
             <wp:extent cx="5760720" cy="2262505"/>
             <wp:effectExtent l="0" t="0" r="0" b="4445"/>
             <wp:docPr id="535996076" name="Picture 2" descr="A diagram of a circuit&#10;&#10;Description automatically generated"/>
@@ -7860,7 +7913,7 @@
     </w:p>
     <w:p>
       <w:pPr>
-        <w:pStyle w:val="ResimYazs"/>
+        <w:pStyle w:val="Caption"/>
         <w:jc w:val="center"/>
         <w:rPr>
           <w:rFonts w:cs="Times New Roman"/>
@@ -7909,21 +7962,7 @@
         <w:rPr>
           <w:rFonts w:cs="Times New Roman"/>
         </w:rPr>
-        <w:t xml:space="preserve"> Simulated </w:t>
-      </w:r>
-      <w:proofErr w:type="spellStart"/>
-      <w:r>
-        <w:rPr>
-          <w:rFonts w:cs="Times New Roman"/>
-        </w:rPr>
-        <w:t>flyback</w:t>
-      </w:r>
-      <w:proofErr w:type="spellEnd"/>
-      <w:r>
-        <w:rPr>
-          <w:rFonts w:cs="Times New Roman"/>
-        </w:rPr>
-        <w:t xml:space="preserve"> converter</w:t>
+        <w:t xml:space="preserve"> Simulated flyback converter</w:t>
       </w:r>
     </w:p>
     <w:p>
@@ -8011,6 +8050,7 @@
           <w:szCs w:val="24"/>
           <w:lang w:val="tr-TR" w:eastAsia="tr-TR"/>
         </w:rPr>
+        <w:lastRenderedPageBreak/>
         <w:drawing>
           <wp:inline distT="0" distB="0" distL="0" distR="0" wp14:anchorId="3502CD9E" wp14:editId="3CFFFF85">
             <wp:extent cx="3964675" cy="2973743"/>
@@ -8063,7 +8103,7 @@
     </w:p>
     <w:p>
       <w:pPr>
-        <w:pStyle w:val="ResimYazs"/>
+        <w:pStyle w:val="Caption"/>
         <w:jc w:val="center"/>
         <w:rPr>
           <w:rFonts w:cs="Times New Roman"/>
@@ -8177,7 +8217,6 @@
           <w:szCs w:val="24"/>
           <w:lang w:val="tr-TR" w:eastAsia="tr-TR"/>
         </w:rPr>
-        <w:lastRenderedPageBreak/>
         <w:drawing>
           <wp:inline distT="0" distB="0" distL="0" distR="0" wp14:anchorId="42BEA854" wp14:editId="78EF5A4A">
             <wp:extent cx="3564876" cy="2520950"/>
@@ -8230,7 +8269,7 @@
     </w:p>
     <w:p>
       <w:pPr>
-        <w:pStyle w:val="ResimYazs"/>
+        <w:pStyle w:val="Caption"/>
         <w:jc w:val="center"/>
         <w:rPr>
           <w:rFonts w:cs="Times New Roman"/>
@@ -8330,6 +8369,7 @@
           <w:szCs w:val="24"/>
           <w:lang w:val="tr-TR" w:eastAsia="tr-TR"/>
         </w:rPr>
+        <w:lastRenderedPageBreak/>
         <w:drawing>
           <wp:inline distT="0" distB="0" distL="0" distR="0" wp14:anchorId="7E5F7EA1" wp14:editId="333ED4EB">
             <wp:extent cx="3632200" cy="2565430"/>
@@ -8382,7 +8422,7 @@
     </w:p>
     <w:p>
       <w:pPr>
-        <w:pStyle w:val="ResimYazs"/>
+        <w:pStyle w:val="Caption"/>
         <w:jc w:val="center"/>
         <w:rPr>
           <w:rFonts w:cs="Times New Roman"/>
@@ -8446,23 +8486,7 @@
           <w:rFonts w:cs="Times New Roman"/>
           <w:szCs w:val="24"/>
         </w:rPr>
-        <w:t xml:space="preserve">As you can see, in the ideal case, the switch voltage goes up to approximately 70V, which is a value most of the switches can handle; thus, there is no need to implement a </w:t>
-      </w:r>
-      <w:proofErr w:type="spellStart"/>
-      <w:r>
-        <w:rPr>
-          <w:rFonts w:cs="Times New Roman"/>
-          <w:szCs w:val="24"/>
-        </w:rPr>
-        <w:t>snubber</w:t>
-      </w:r>
-      <w:proofErr w:type="spellEnd"/>
-      <w:r>
-        <w:rPr>
-          <w:rFonts w:cs="Times New Roman"/>
-          <w:szCs w:val="24"/>
-        </w:rPr>
-        <w:t xml:space="preserve"> circuit for the ideal case.</w:t>
+        <w:t>As you can see, in the ideal case, the switch voltage goes up to approximately 70V, which is a value most of the switches can handle; thus, there is no need to implement a snubber circuit for the ideal case.</w:t>
       </w:r>
     </w:p>
     <w:p>
@@ -8513,7 +8537,7 @@
           <w:color w:val="0070C0"/>
           <w:szCs w:val="24"/>
         </w:rPr>
-        <w:t xml:space="preserve">Calculate the minimum load current you can work without getting into the DCM, and calculate the min-max transformer current. (Your hardware design may be work in </w:t>
+        <w:t xml:space="preserve">Calculate the minimum load current you can work without getting into the DCM, and calculate the min-max transformer current. (Your hardware design may be </w:t>
       </w:r>
       <w:proofErr w:type="gramStart"/>
       <w:r>
@@ -8524,7 +8548,7 @@
           <w:color w:val="0070C0"/>
           <w:szCs w:val="24"/>
         </w:rPr>
-        <w:t>DCM,</w:t>
+        <w:t>work</w:t>
       </w:r>
       <w:proofErr w:type="gramEnd"/>
       <w:r>
@@ -8535,7 +8559,7 @@
           <w:color w:val="0070C0"/>
           <w:szCs w:val="24"/>
         </w:rPr>
-        <w:t xml:space="preserve"> this question is just for homework).</w:t>
+        <w:t xml:space="preserve"> in DCM, this question is just for homework).</w:t>
       </w:r>
     </w:p>
     <w:p>
@@ -9893,9 +9917,8 @@
           <w:color w:val="0070C0"/>
           <w:szCs w:val="24"/>
         </w:rPr>
-        <w:t xml:space="preserve">Simulate the transformer with parasitic components (transformer leakage inductance etc.) and non-ideal switches to observe the voltage-current oscillations in the switches. Although it is encouraged to choose the switch that you will use, you can make the simulations with any non-ideal switches. The idea is just to observe the voltage-current stress in the switches. Design any </w:t>
-      </w:r>
-      <w:proofErr w:type="spellStart"/>
+        <w:t xml:space="preserve">Simulate the transformer with parasitic components (transformer leakage inductance etc.) and non-ideal switches to observe the voltage-current oscillations in the switches. Although it is encouraged to choose the switch that you will use, you can make the simulations with any non-ideal switches. The idea is just to observe the voltage-current </w:t>
+      </w:r>
       <w:r>
         <w:rPr>
           <w:rFonts w:cs="Times New Roman"/>
@@ -9904,18 +9927,8 @@
           <w:color w:val="0070C0"/>
           <w:szCs w:val="24"/>
         </w:rPr>
-        <w:t>snubbers</w:t>
-      </w:r>
-      <w:proofErr w:type="spellEnd"/>
-      <w:r>
-        <w:rPr>
-          <w:rFonts w:cs="Times New Roman"/>
-          <w:b/>
-          <w:bCs/>
-          <w:color w:val="0070C0"/>
-          <w:szCs w:val="24"/>
-        </w:rPr>
-        <w:t xml:space="preserve"> if required. You may refer to application notes for this purpose.</w:t>
+        <w:lastRenderedPageBreak/>
+        <w:t>stress in the switches. Design any snubbers if required. You may refer to application notes for this purpose.</w:t>
       </w:r>
     </w:p>
     <w:p>
@@ -9969,6 +9982,7 @@
       <w:r>
         <w:rPr>
           <w:rFonts w:cs="Times New Roman"/>
+          <w:noProof/>
           <w:szCs w:val="24"/>
         </w:rPr>
         <w:drawing>
@@ -10010,7 +10024,7 @@
     </w:p>
     <w:p>
       <w:pPr>
-        <w:pStyle w:val="ResimYazs"/>
+        <w:pStyle w:val="Caption"/>
         <w:jc w:val="center"/>
         <w:rPr>
           <w:rFonts w:cs="Times New Roman"/>
@@ -10079,23 +10093,7 @@
           <w:rFonts w:cs="Times New Roman"/>
           <w:szCs w:val="24"/>
         </w:rPr>
-        <w:t xml:space="preserve">When the </w:t>
-      </w:r>
-      <w:proofErr w:type="spellStart"/>
-      <w:r>
-        <w:rPr>
-          <w:rFonts w:cs="Times New Roman"/>
-          <w:szCs w:val="24"/>
-        </w:rPr>
-        <w:t>snubber</w:t>
-      </w:r>
-      <w:proofErr w:type="spellEnd"/>
-      <w:r>
-        <w:rPr>
-          <w:rFonts w:cs="Times New Roman"/>
-          <w:szCs w:val="24"/>
-        </w:rPr>
-        <w:t xml:space="preserve"> is used, the drain to source voltage and drain current of the switch is given in Fig. 16</w:t>
+        <w:t>When the snubber is used, the drain to source voltage and drain current of the switch is given in Fig. 16</w:t>
       </w:r>
     </w:p>
     <w:p>
@@ -10149,7 +10147,7 @@
     </w:p>
     <w:p>
       <w:pPr>
-        <w:pStyle w:val="ResimYazs"/>
+        <w:pStyle w:val="Caption"/>
         <w:jc w:val="center"/>
         <w:rPr>
           <w:rFonts w:cs="Times New Roman"/>
@@ -10177,35 +10175,7 @@
         <w:rPr>
           <w:rFonts w:cs="Times New Roman"/>
         </w:rPr>
-        <w:t xml:space="preserve">Simulation of the </w:t>
-      </w:r>
-      <w:proofErr w:type="spellStart"/>
-      <w:r>
-        <w:rPr>
-          <w:rFonts w:cs="Times New Roman"/>
-        </w:rPr>
-        <w:t>flyback</w:t>
-      </w:r>
-      <w:proofErr w:type="spellEnd"/>
-      <w:r>
-        <w:rPr>
-          <w:rFonts w:cs="Times New Roman"/>
-        </w:rPr>
-        <w:t xml:space="preserve"> where </w:t>
-      </w:r>
-      <w:proofErr w:type="spellStart"/>
-      <w:r>
-        <w:rPr>
-          <w:rFonts w:cs="Times New Roman"/>
-        </w:rPr>
-        <w:t>snubber</w:t>
-      </w:r>
-      <w:proofErr w:type="spellEnd"/>
-      <w:r>
-        <w:rPr>
-          <w:rFonts w:cs="Times New Roman"/>
-        </w:rPr>
-        <w:t xml:space="preserve"> is utilized</w:t>
+        <w:t>Simulation of the flyback where snubber is utilized</w:t>
       </w:r>
     </w:p>
     <w:p>
@@ -10220,23 +10190,7 @@
           <w:rFonts w:cs="Times New Roman"/>
           <w:szCs w:val="24"/>
         </w:rPr>
-        <w:t xml:space="preserve">The case where </w:t>
-      </w:r>
-      <w:proofErr w:type="spellStart"/>
-      <w:r>
-        <w:rPr>
-          <w:rFonts w:cs="Times New Roman"/>
-          <w:szCs w:val="24"/>
-        </w:rPr>
-        <w:t>snubber</w:t>
-      </w:r>
-      <w:proofErr w:type="spellEnd"/>
-      <w:r>
-        <w:rPr>
-          <w:rFonts w:cs="Times New Roman"/>
-          <w:szCs w:val="24"/>
-        </w:rPr>
-        <w:t xml:space="preserve"> is </w:t>
+        <w:t xml:space="preserve">The case where snubber is </w:t>
       </w:r>
       <w:r>
         <w:rPr>
@@ -10279,7 +10233,6 @@
           <w:noProof/>
           <w:lang w:val="tr-TR" w:eastAsia="tr-TR"/>
         </w:rPr>
-        <w:lastRenderedPageBreak/>
         <w:drawing>
           <wp:inline distT="0" distB="0" distL="0" distR="0" wp14:anchorId="7499EDB7" wp14:editId="618FE9D6">
             <wp:extent cx="5760720" cy="1174115"/>
@@ -10319,7 +10272,7 @@
     </w:p>
     <w:p>
       <w:pPr>
-        <w:pStyle w:val="ResimYazs"/>
+        <w:pStyle w:val="Caption"/>
         <w:jc w:val="center"/>
         <w:rPr>
           <w:rFonts w:cs="Times New Roman"/>
@@ -10347,35 +10300,7 @@
         <w:rPr>
           <w:rFonts w:cs="Times New Roman"/>
         </w:rPr>
-        <w:t xml:space="preserve">Simulation of the </w:t>
-      </w:r>
-      <w:proofErr w:type="spellStart"/>
-      <w:r>
-        <w:rPr>
-          <w:rFonts w:cs="Times New Roman"/>
-        </w:rPr>
-        <w:t>flyback</w:t>
-      </w:r>
-      <w:proofErr w:type="spellEnd"/>
-      <w:r>
-        <w:rPr>
-          <w:rFonts w:cs="Times New Roman"/>
-        </w:rPr>
-        <w:t xml:space="preserve"> where </w:t>
-      </w:r>
-      <w:proofErr w:type="spellStart"/>
-      <w:r>
-        <w:rPr>
-          <w:rFonts w:cs="Times New Roman"/>
-        </w:rPr>
-        <w:t>snubber</w:t>
-      </w:r>
-      <w:proofErr w:type="spellEnd"/>
-      <w:r>
-        <w:rPr>
-          <w:rFonts w:cs="Times New Roman"/>
-        </w:rPr>
-        <w:t xml:space="preserve"> is not utilized</w:t>
+        <w:t>Simulation of the flyback where snubber is not utilized</w:t>
       </w:r>
     </w:p>
     <w:p>
@@ -10394,36 +10319,98 @@
           <w:rFonts w:cs="Times New Roman"/>
           <w:szCs w:val="24"/>
         </w:rPr>
-        <w:t xml:space="preserve">It's clear that without a </w:t>
-      </w:r>
-      <w:proofErr w:type="spellStart"/>
+        <w:lastRenderedPageBreak/>
+        <w:t xml:space="preserve">It's clear that without a snubber circuit, the switch can be exposed to very high voltage levels that it might not be able to handle. This happens because the switch's </w:t>
+      </w:r>
       <w:r>
         <w:rPr>
           <w:rFonts w:cs="Times New Roman"/>
           <w:szCs w:val="24"/>
         </w:rPr>
-        <w:t>snubber</w:t>
-      </w:r>
-      <w:proofErr w:type="spellEnd"/>
+        <w:t>very low drain-to-source capacity (about 50nC)</w:t>
+      </w:r>
       <w:r>
         <w:rPr>
           <w:rFonts w:cs="Times New Roman"/>
           <w:szCs w:val="24"/>
         </w:rPr>
-        <w:t xml:space="preserve"> circuit, the switch can be exposed to very high voltage levels that it might not be able to handle. This happens because the switch's </w:t>
+        <w:t xml:space="preserve"> </w:t>
       </w:r>
       <w:r>
         <w:rPr>
           <w:rFonts w:cs="Times New Roman"/>
           <w:szCs w:val="24"/>
         </w:rPr>
-        <w:t>very low drain-to-source capacity (about 50nC)</w:t>
+        <w:t xml:space="preserve">compared to </w:t>
       </w:r>
       <w:r>
         <w:rPr>
           <w:rFonts w:cs="Times New Roman"/>
           <w:szCs w:val="24"/>
         </w:rPr>
+        <w:t xml:space="preserve">the transformer's </w:t>
+      </w:r>
+      <w:r>
+        <w:rPr>
+          <w:rFonts w:cs="Times New Roman"/>
+          <w:szCs w:val="24"/>
+        </w:rPr>
+        <w:t>leakage inductance (</w:t>
+      </w:r>
+      <w:r>
+        <w:rPr>
+          <w:rFonts w:cs="Times New Roman"/>
+          <w:szCs w:val="24"/>
+        </w:rPr>
+        <w:t xml:space="preserve">about </w:t>
+      </w:r>
+      <w:r>
+        <w:rPr>
+          <w:rFonts w:cs="Times New Roman"/>
+          <w:szCs w:val="24"/>
+        </w:rPr>
+        <w:t>1.5uH)</w:t>
+      </w:r>
+      <w:r>
+        <w:rPr>
+          <w:rFonts w:cs="Times New Roman"/>
+          <w:szCs w:val="24"/>
+        </w:rPr>
+        <w:t xml:space="preserve">, which leads to very strong and rapid voltage swings. Therefore, adding a snubber circuit is critical to keep the switch safe. However, a major downside of using a snubber circuit is that it turns some of the energy into heat. For example, the resistor R5 in Figure 16 uses up 12W of power. Considering the system needs to supply 60W to the load, losing this much power affects efficiency noticeably. </w:t>
+      </w:r>
+      <w:r>
+        <w:rPr>
+          <w:rFonts w:cs="Times New Roman"/>
+          <w:szCs w:val="24"/>
+        </w:rPr>
+        <w:t>In addition to searching for ways to design more efficient snubber, f</w:t>
+      </w:r>
+      <w:r>
+        <w:rPr>
+          <w:rFonts w:cs="Times New Roman"/>
+          <w:szCs w:val="24"/>
+        </w:rPr>
+        <w:t xml:space="preserve">uture work will look into </w:t>
+      </w:r>
+      <w:r>
+        <w:rPr>
+          <w:rFonts w:cs="Times New Roman"/>
+          <w:szCs w:val="24"/>
+        </w:rPr>
+        <w:t>topologies</w:t>
+      </w:r>
+      <w:r>
+        <w:rPr>
+          <w:rFonts w:cs="Times New Roman"/>
+          <w:szCs w:val="24"/>
+        </w:rPr>
+        <w:t xml:space="preserve"> that can save this energy by sending it back to the power source or battery instead of turning it into heat, which could make the system more efficient.</w:t>
+      </w:r>
+      <w:r>
+        <w:rPr>
+          <w:rFonts w:cs="Times New Roman"/>
+          <w:szCs w:val="24"/>
+        </w:rPr>
         <w:t xml:space="preserve"> </w:t>
       </w:r>
       <w:r>
@@ -10431,178 +10418,42 @@
           <w:rFonts w:cs="Times New Roman"/>
           <w:szCs w:val="24"/>
         </w:rPr>
-        <w:t xml:space="preserve">compared to </w:t>
+        <w:t xml:space="preserve">Regarding current stress, there are no dangerous effects. However, oscillations </w:t>
       </w:r>
       <w:r>
         <w:rPr>
           <w:rFonts w:cs="Times New Roman"/>
           <w:szCs w:val="24"/>
         </w:rPr>
-        <w:t xml:space="preserve">the transformer's </w:t>
+        <w:t xml:space="preserve">seen in Fig. 17 </w:t>
       </w:r>
       <w:r>
         <w:rPr>
           <w:rFonts w:cs="Times New Roman"/>
           <w:szCs w:val="24"/>
         </w:rPr>
-        <w:t>leakage inductance (</w:t>
+        <w:t>may lead to electromagnetic interference (EMI) issues, which can also be effectively addressed</w:t>
       </w:r>
       <w:r>
         <w:rPr>
           <w:rFonts w:cs="Times New Roman"/>
           <w:szCs w:val="24"/>
         </w:rPr>
-        <w:t xml:space="preserve">about </w:t>
+        <w:t xml:space="preserve"> by </w:t>
       </w:r>
       <w:r>
         <w:rPr>
           <w:rFonts w:cs="Times New Roman"/>
           <w:szCs w:val="24"/>
         </w:rPr>
-        <w:t>1.5uH)</w:t>
+        <w:t xml:space="preserve">a </w:t>
       </w:r>
       <w:r>
         <w:rPr>
           <w:rFonts w:cs="Times New Roman"/>
           <w:szCs w:val="24"/>
         </w:rPr>
-        <w:t xml:space="preserve">, which leads to very strong and rapid voltage swings. Therefore, adding a </w:t>
-      </w:r>
-      <w:proofErr w:type="spellStart"/>
-      <w:r>
-        <w:rPr>
-          <w:rFonts w:cs="Times New Roman"/>
-          <w:szCs w:val="24"/>
-        </w:rPr>
-        <w:t>snubber</w:t>
-      </w:r>
-      <w:proofErr w:type="spellEnd"/>
-      <w:r>
-        <w:rPr>
-          <w:rFonts w:cs="Times New Roman"/>
-          <w:szCs w:val="24"/>
-        </w:rPr>
-        <w:t xml:space="preserve"> circuit is critical to keep the switch safe. However, a major downside of using a </w:t>
-      </w:r>
-      <w:proofErr w:type="spellStart"/>
-      <w:r>
-        <w:rPr>
-          <w:rFonts w:cs="Times New Roman"/>
-          <w:szCs w:val="24"/>
-        </w:rPr>
-        <w:t>snubber</w:t>
-      </w:r>
-      <w:proofErr w:type="spellEnd"/>
-      <w:r>
-        <w:rPr>
-          <w:rFonts w:cs="Times New Roman"/>
-          <w:szCs w:val="24"/>
-        </w:rPr>
-        <w:t xml:space="preserve"> circuit is that it turns some of the energy into heat. For example, the resistor R5 in Figure 16 uses up 12W of power. Considering the system needs to supply 60W to the load, losing this much power affects efficiency noticeably. </w:t>
-      </w:r>
-      <w:r>
-        <w:rPr>
-          <w:rFonts w:cs="Times New Roman"/>
-          <w:szCs w:val="24"/>
-        </w:rPr>
-        <w:t xml:space="preserve">In addition to searching for ways to design more efficient </w:t>
-      </w:r>
-      <w:proofErr w:type="spellStart"/>
-      <w:r>
-        <w:rPr>
-          <w:rFonts w:cs="Times New Roman"/>
-          <w:szCs w:val="24"/>
-        </w:rPr>
-        <w:t>snubber</w:t>
-      </w:r>
-      <w:proofErr w:type="spellEnd"/>
-      <w:r>
-        <w:rPr>
-          <w:rFonts w:cs="Times New Roman"/>
-          <w:szCs w:val="24"/>
-        </w:rPr>
-        <w:t>, f</w:t>
-      </w:r>
-      <w:r>
-        <w:rPr>
-          <w:rFonts w:cs="Times New Roman"/>
-          <w:szCs w:val="24"/>
-        </w:rPr>
-        <w:t xml:space="preserve">uture work will look into </w:t>
-      </w:r>
-      <w:r>
-        <w:rPr>
-          <w:rFonts w:cs="Times New Roman"/>
-          <w:szCs w:val="24"/>
-        </w:rPr>
-        <w:t>topologies</w:t>
-      </w:r>
-      <w:r>
-        <w:rPr>
-          <w:rFonts w:cs="Times New Roman"/>
-          <w:szCs w:val="24"/>
-        </w:rPr>
-        <w:t xml:space="preserve"> that can save this energy by sending it back to the power source or battery instead of turning it into heat, which could make the system more efficient.</w:t>
-      </w:r>
-      <w:r>
-        <w:rPr>
-          <w:rFonts w:cs="Times New Roman"/>
-          <w:szCs w:val="24"/>
-        </w:rPr>
-        <w:t xml:space="preserve"> </w:t>
-      </w:r>
-      <w:r>
-        <w:rPr>
-          <w:rFonts w:cs="Times New Roman"/>
-          <w:szCs w:val="24"/>
-        </w:rPr>
-        <w:t xml:space="preserve">Regarding current stress, there are no dangerous effects. However, oscillations </w:t>
-      </w:r>
-      <w:r>
-        <w:rPr>
-          <w:rFonts w:cs="Times New Roman"/>
-          <w:szCs w:val="24"/>
-        </w:rPr>
-        <w:t xml:space="preserve">seen in Fig. 17 </w:t>
-      </w:r>
-      <w:r>
-        <w:rPr>
-          <w:rFonts w:cs="Times New Roman"/>
-          <w:szCs w:val="24"/>
-        </w:rPr>
-        <w:t>may lead to electromagnetic interference (EMI) issues, which can also be effectively addressed</w:t>
-      </w:r>
-      <w:r>
-        <w:rPr>
-          <w:rFonts w:cs="Times New Roman"/>
-          <w:szCs w:val="24"/>
-        </w:rPr>
-        <w:t xml:space="preserve"> by </w:t>
-      </w:r>
-      <w:r>
-        <w:rPr>
-          <w:rFonts w:cs="Times New Roman"/>
-          <w:szCs w:val="24"/>
-        </w:rPr>
-        <w:t xml:space="preserve">a </w:t>
-      </w:r>
-      <w:bookmarkStart w:id="0" w:name="_GoBack"/>
-      <w:bookmarkEnd w:id="0"/>
-      <w:proofErr w:type="spellStart"/>
-      <w:r>
-        <w:rPr>
-          <w:rFonts w:cs="Times New Roman"/>
-          <w:szCs w:val="24"/>
-        </w:rPr>
-        <w:t>snubber</w:t>
-      </w:r>
-      <w:proofErr w:type="spellEnd"/>
-      <w:r>
-        <w:rPr>
-          <w:rFonts w:cs="Times New Roman"/>
-          <w:szCs w:val="24"/>
-        </w:rPr>
-        <w:t xml:space="preserve"> circuit</w:t>
+        <w:t>snubber circuit</w:t>
       </w:r>
       <w:r>
         <w:rPr>
@@ -10678,23 +10529,7 @@
                 <w:spacing w:before="240"/>
               </w:pPr>
               <w:r>
-                <w:t>[1] W. (</w:t>
-              </w:r>
-              <w:proofErr w:type="spellStart"/>
-              <w:r>
-                <w:t>n.d.</w:t>
-              </w:r>
-              <w:proofErr w:type="spellEnd"/>
-              <w:r>
-                <w:t xml:space="preserve">). Round Wire </w:t>
-              </w:r>
-              <w:proofErr w:type="gramStart"/>
-              <w:r>
-                <w:t>ac</w:t>
-              </w:r>
-              <w:proofErr w:type="gramEnd"/>
-              <w:r>
-                <w:t xml:space="preserve"> Resistance Calculator. </w:t>
+                <w:t xml:space="preserve">[1] W. (n.d.). Round Wire ac Resistance Calculator. </w:t>
               </w:r>
               <w:hyperlink r:id="rId23" w:history="1">
                 <w:r>
@@ -10738,7 +10573,7 @@
 </file>
 
 <file path=word/styles.xml><?xml version="1.0" encoding="utf-8"?>
-<w:styles xmlns:mc="http://schemas.openxmlformats.org/markup-compatibility/2006" xmlns:r="http://schemas.openxmlformats.org/officeDocument/2006/relationships" xmlns:w="http://schemas.openxmlformats.org/wordprocessingml/2006/main" xmlns:w14="http://schemas.microsoft.com/office/word/2010/wordml" xmlns:w15="http://schemas.microsoft.com/office/word/2012/wordml" xmlns:w16se="http://schemas.microsoft.com/office/word/2015/wordml/symex" mc:Ignorable="w14 w15 w16se">
+<w:styles xmlns:mc="http://schemas.openxmlformats.org/markup-compatibility/2006" xmlns:r="http://schemas.openxmlformats.org/officeDocument/2006/relationships" xmlns:w="http://schemas.openxmlformats.org/wordprocessingml/2006/main" xmlns:w14="http://schemas.microsoft.com/office/word/2010/wordml" xmlns:w15="http://schemas.microsoft.com/office/word/2012/wordml" xmlns:w16cex="http://schemas.microsoft.com/office/word/2018/wordml/cex" xmlns:w16cid="http://schemas.microsoft.com/office/word/2016/wordml/cid" xmlns:w16="http://schemas.microsoft.com/office/word/2018/wordml" xmlns:w16du="http://schemas.microsoft.com/office/word/2023/wordml/word16du" xmlns:w16sdtdh="http://schemas.microsoft.com/office/word/2020/wordml/sdtdatahash" xmlns:w16se="http://schemas.microsoft.com/office/word/2015/wordml/symex" mc:Ignorable="w14 w15 w16se w16cid w16 w16cex w16sdtdh w16du">
   <w:docDefaults>
     <w:rPrDefault>
       <w:rPr>
@@ -10755,7 +10590,7 @@
       </w:pPr>
     </w:pPrDefault>
   </w:docDefaults>
-  <w:latentStyles w:defLockedState="0" w:defUIPriority="99" w:defSemiHidden="0" w:defUnhideWhenUsed="0" w:defQFormat="0" w:count="371">
+  <w:latentStyles w:defLockedState="0" w:defUIPriority="99" w:defSemiHidden="0" w:defUnhideWhenUsed="0" w:defQFormat="0" w:count="376">
     <w:lsdException w:name="Normal" w:uiPriority="0" w:qFormat="1"/>
     <w:lsdException w:name="heading 1" w:uiPriority="9" w:qFormat="1"/>
     <w:lsdException w:name="heading 2" w:semiHidden="1" w:uiPriority="9" w:unhideWhenUsed="1" w:qFormat="1"/>
@@ -11127,6 +10962,11 @@
     <w:lsdException w:name="List Table 5 Dark Accent 6" w:uiPriority="50"/>
     <w:lsdException w:name="List Table 6 Colorful Accent 6" w:uiPriority="51"/>
     <w:lsdException w:name="List Table 7 Colorful Accent 6" w:uiPriority="52"/>
+    <w:lsdException w:name="Mention" w:semiHidden="1" w:unhideWhenUsed="1"/>
+    <w:lsdException w:name="Smart Hyperlink" w:semiHidden="1" w:unhideWhenUsed="1"/>
+    <w:lsdException w:name="Hashtag" w:semiHidden="1" w:unhideWhenUsed="1"/>
+    <w:lsdException w:name="Unresolved Mention" w:semiHidden="1" w:unhideWhenUsed="1"/>
+    <w:lsdException w:name="Smart Link" w:semiHidden="1" w:unhideWhenUsed="1"/>
   </w:latentStyles>
   <w:style w:type="paragraph" w:default="1" w:styleId="Normal">
     <w:name w:val="Normal"/>
@@ -11142,11 +10982,11 @@
       <w:sz w:val="24"/>
     </w:rPr>
   </w:style>
-  <w:style w:type="paragraph" w:styleId="Balk1">
+  <w:style w:type="paragraph" w:styleId="Heading1">
     <w:name w:val="heading 1"/>
     <w:basedOn w:val="Normal"/>
     <w:next w:val="Normal"/>
-    <w:link w:val="Balk1Char"/>
+    <w:link w:val="Heading1Char"/>
     <w:uiPriority w:val="9"/>
     <w:qFormat/>
     <w:rsid w:val="00E83712"/>
@@ -11164,11 +11004,11 @@
       <w:szCs w:val="40"/>
     </w:rPr>
   </w:style>
-  <w:style w:type="paragraph" w:styleId="Balk2">
+  <w:style w:type="paragraph" w:styleId="Heading2">
     <w:name w:val="heading 2"/>
     <w:basedOn w:val="Normal"/>
     <w:next w:val="Normal"/>
-    <w:link w:val="Balk2Char"/>
+    <w:link w:val="Heading2Char"/>
     <w:uiPriority w:val="9"/>
     <w:unhideWhenUsed/>
     <w:qFormat/>
@@ -11187,11 +11027,11 @@
       <w:szCs w:val="32"/>
     </w:rPr>
   </w:style>
-  <w:style w:type="paragraph" w:styleId="Balk3">
+  <w:style w:type="paragraph" w:styleId="Heading3">
     <w:name w:val="heading 3"/>
     <w:basedOn w:val="Normal"/>
     <w:next w:val="Normal"/>
-    <w:link w:val="Balk3Char"/>
+    <w:link w:val="Heading3Char"/>
     <w:uiPriority w:val="9"/>
     <w:semiHidden/>
     <w:unhideWhenUsed/>
@@ -11211,11 +11051,11 @@
       <w:szCs w:val="28"/>
     </w:rPr>
   </w:style>
-  <w:style w:type="paragraph" w:styleId="Balk4">
+  <w:style w:type="paragraph" w:styleId="Heading4">
     <w:name w:val="heading 4"/>
     <w:basedOn w:val="Normal"/>
     <w:next w:val="Normal"/>
-    <w:link w:val="Balk4Char"/>
+    <w:link w:val="Heading4Char"/>
     <w:uiPriority w:val="9"/>
     <w:semiHidden/>
     <w:unhideWhenUsed/>
@@ -11235,11 +11075,11 @@
       <w:kern w:val="0"/>
     </w:rPr>
   </w:style>
-  <w:style w:type="paragraph" w:styleId="Balk5">
+  <w:style w:type="paragraph" w:styleId="Heading5">
     <w:name w:val="heading 5"/>
     <w:basedOn w:val="Normal"/>
     <w:next w:val="Normal"/>
-    <w:link w:val="Balk5Char"/>
+    <w:link w:val="Heading5Char"/>
     <w:uiPriority w:val="9"/>
     <w:semiHidden/>
     <w:unhideWhenUsed/>
@@ -11257,11 +11097,11 @@
       <w:kern w:val="0"/>
     </w:rPr>
   </w:style>
-  <w:style w:type="paragraph" w:styleId="Balk6">
+  <w:style w:type="paragraph" w:styleId="Heading6">
     <w:name w:val="heading 6"/>
     <w:basedOn w:val="Normal"/>
     <w:next w:val="Normal"/>
-    <w:link w:val="Balk6Char"/>
+    <w:link w:val="Heading6Char"/>
     <w:uiPriority w:val="9"/>
     <w:semiHidden/>
     <w:unhideWhenUsed/>
@@ -11281,11 +11121,11 @@
       <w:kern w:val="0"/>
     </w:rPr>
   </w:style>
-  <w:style w:type="paragraph" w:styleId="Balk7">
+  <w:style w:type="paragraph" w:styleId="Heading7">
     <w:name w:val="heading 7"/>
     <w:basedOn w:val="Normal"/>
     <w:next w:val="Normal"/>
-    <w:link w:val="Balk7Char"/>
+    <w:link w:val="Heading7Char"/>
     <w:uiPriority w:val="9"/>
     <w:semiHidden/>
     <w:unhideWhenUsed/>
@@ -11303,11 +11143,11 @@
       <w:kern w:val="0"/>
     </w:rPr>
   </w:style>
-  <w:style w:type="paragraph" w:styleId="Balk8">
+  <w:style w:type="paragraph" w:styleId="Heading8">
     <w:name w:val="heading 8"/>
     <w:basedOn w:val="Normal"/>
     <w:next w:val="Normal"/>
-    <w:link w:val="Balk8Char"/>
+    <w:link w:val="Heading8Char"/>
     <w:uiPriority w:val="9"/>
     <w:semiHidden/>
     <w:unhideWhenUsed/>
@@ -11327,11 +11167,11 @@
       <w:kern w:val="0"/>
     </w:rPr>
   </w:style>
-  <w:style w:type="paragraph" w:styleId="Balk9">
+  <w:style w:type="paragraph" w:styleId="Heading9">
     <w:name w:val="heading 9"/>
     <w:basedOn w:val="Normal"/>
     <w:next w:val="Normal"/>
-    <w:link w:val="Balk9Char"/>
+    <w:link w:val="Heading9Char"/>
     <w:uiPriority w:val="9"/>
     <w:semiHidden/>
     <w:unhideWhenUsed/>
@@ -11349,13 +11189,13 @@
       <w:kern w:val="0"/>
     </w:rPr>
   </w:style>
-  <w:style w:type="character" w:default="1" w:styleId="VarsaylanParagrafYazTipi">
+  <w:style w:type="character" w:default="1" w:styleId="DefaultParagraphFont">
     <w:name w:val="Default Paragraph Font"/>
     <w:uiPriority w:val="1"/>
     <w:semiHidden/>
     <w:unhideWhenUsed/>
   </w:style>
-  <w:style w:type="table" w:default="1" w:styleId="NormalTablo">
+  <w:style w:type="table" w:default="1" w:styleId="TableNormal">
     <w:name w:val="Normal Table"/>
     <w:uiPriority w:val="99"/>
     <w:semiHidden/>
@@ -11370,16 +11210,16 @@
       </w:tblCellMar>
     </w:tblPr>
   </w:style>
-  <w:style w:type="numbering" w:default="1" w:styleId="ListeYok">
+  <w:style w:type="numbering" w:default="1" w:styleId="NoList">
     <w:name w:val="No List"/>
     <w:uiPriority w:val="99"/>
     <w:semiHidden/>
     <w:unhideWhenUsed/>
   </w:style>
-  <w:style w:type="character" w:customStyle="1" w:styleId="Balk1Char">
-    <w:name w:val="Başlık 1 Char"/>
-    <w:basedOn w:val="VarsaylanParagrafYazTipi"/>
-    <w:link w:val="Balk1"/>
+  <w:style w:type="character" w:customStyle="1" w:styleId="Heading1Char">
+    <w:name w:val="Heading 1 Char"/>
+    <w:basedOn w:val="DefaultParagraphFont"/>
+    <w:link w:val="Heading1"/>
     <w:uiPriority w:val="9"/>
     <w:rsid w:val="00E83712"/>
     <w:rPr>
@@ -11389,10 +11229,10 @@
       <w:szCs w:val="40"/>
     </w:rPr>
   </w:style>
-  <w:style w:type="character" w:customStyle="1" w:styleId="Balk2Char">
-    <w:name w:val="Başlık 2 Char"/>
-    <w:basedOn w:val="VarsaylanParagrafYazTipi"/>
-    <w:link w:val="Balk2"/>
+  <w:style w:type="character" w:customStyle="1" w:styleId="Heading2Char">
+    <w:name w:val="Heading 2 Char"/>
+    <w:basedOn w:val="DefaultParagraphFont"/>
+    <w:link w:val="Heading2"/>
     <w:uiPriority w:val="9"/>
     <w:rsid w:val="00E83712"/>
     <w:rPr>
@@ -11402,10 +11242,10 @@
       <w:szCs w:val="32"/>
     </w:rPr>
   </w:style>
-  <w:style w:type="character" w:customStyle="1" w:styleId="Balk3Char">
-    <w:name w:val="Başlık 3 Char"/>
-    <w:basedOn w:val="VarsaylanParagrafYazTipi"/>
-    <w:link w:val="Balk3"/>
+  <w:style w:type="character" w:customStyle="1" w:styleId="Heading3Char">
+    <w:name w:val="Heading 3 Char"/>
+    <w:basedOn w:val="DefaultParagraphFont"/>
+    <w:link w:val="Heading3"/>
     <w:uiPriority w:val="9"/>
     <w:semiHidden/>
     <w:rsid w:val="00E83712"/>
@@ -11416,10 +11256,10 @@
       <w:szCs w:val="28"/>
     </w:rPr>
   </w:style>
-  <w:style w:type="character" w:customStyle="1" w:styleId="Balk4Char">
-    <w:name w:val="Başlık 4 Char"/>
-    <w:basedOn w:val="VarsaylanParagrafYazTipi"/>
-    <w:link w:val="Balk4"/>
+  <w:style w:type="character" w:customStyle="1" w:styleId="Heading4Char">
+    <w:name w:val="Heading 4 Char"/>
+    <w:basedOn w:val="DefaultParagraphFont"/>
+    <w:link w:val="Heading4"/>
     <w:uiPriority w:val="9"/>
     <w:semiHidden/>
     <w:rsid w:val="00E83712"/>
@@ -11430,10 +11270,10 @@
       <w:color w:val="2F5496" w:themeColor="accent1" w:themeShade="BF"/>
     </w:rPr>
   </w:style>
-  <w:style w:type="character" w:customStyle="1" w:styleId="Balk5Char">
-    <w:name w:val="Başlık 5 Char"/>
-    <w:basedOn w:val="VarsaylanParagrafYazTipi"/>
-    <w:link w:val="Balk5"/>
+  <w:style w:type="character" w:customStyle="1" w:styleId="Heading5Char">
+    <w:name w:val="Heading 5 Char"/>
+    <w:basedOn w:val="DefaultParagraphFont"/>
+    <w:link w:val="Heading5"/>
     <w:uiPriority w:val="9"/>
     <w:semiHidden/>
     <w:rsid w:val="00E83712"/>
@@ -11442,10 +11282,10 @@
       <w:color w:val="2F5496" w:themeColor="accent1" w:themeShade="BF"/>
     </w:rPr>
   </w:style>
-  <w:style w:type="character" w:customStyle="1" w:styleId="Balk6Char">
-    <w:name w:val="Başlık 6 Char"/>
-    <w:basedOn w:val="VarsaylanParagrafYazTipi"/>
-    <w:link w:val="Balk6"/>
+  <w:style w:type="character" w:customStyle="1" w:styleId="Heading6Char">
+    <w:name w:val="Heading 6 Char"/>
+    <w:basedOn w:val="DefaultParagraphFont"/>
+    <w:link w:val="Heading6"/>
     <w:uiPriority w:val="9"/>
     <w:semiHidden/>
     <w:rsid w:val="00E83712"/>
@@ -11456,10 +11296,10 @@
       <w:color w:val="595959" w:themeColor="text1" w:themeTint="A6"/>
     </w:rPr>
   </w:style>
-  <w:style w:type="character" w:customStyle="1" w:styleId="Balk7Char">
-    <w:name w:val="Başlık 7 Char"/>
-    <w:basedOn w:val="VarsaylanParagrafYazTipi"/>
-    <w:link w:val="Balk7"/>
+  <w:style w:type="character" w:customStyle="1" w:styleId="Heading7Char">
+    <w:name w:val="Heading 7 Char"/>
+    <w:basedOn w:val="DefaultParagraphFont"/>
+    <w:link w:val="Heading7"/>
     <w:uiPriority w:val="9"/>
     <w:semiHidden/>
     <w:rsid w:val="00E83712"/>
@@ -11468,10 +11308,10 @@
       <w:color w:val="595959" w:themeColor="text1" w:themeTint="A6"/>
     </w:rPr>
   </w:style>
-  <w:style w:type="character" w:customStyle="1" w:styleId="Balk8Char">
-    <w:name w:val="Başlık 8 Char"/>
-    <w:basedOn w:val="VarsaylanParagrafYazTipi"/>
-    <w:link w:val="Balk8"/>
+  <w:style w:type="character" w:customStyle="1" w:styleId="Heading8Char">
+    <w:name w:val="Heading 8 Char"/>
+    <w:basedOn w:val="DefaultParagraphFont"/>
+    <w:link w:val="Heading8"/>
     <w:uiPriority w:val="9"/>
     <w:semiHidden/>
     <w:rsid w:val="00E83712"/>
@@ -11482,10 +11322,10 @@
       <w:color w:val="272727" w:themeColor="text1" w:themeTint="D8"/>
     </w:rPr>
   </w:style>
-  <w:style w:type="character" w:customStyle="1" w:styleId="Balk9Char">
-    <w:name w:val="Başlık 9 Char"/>
-    <w:basedOn w:val="VarsaylanParagrafYazTipi"/>
-    <w:link w:val="Balk9"/>
+  <w:style w:type="character" w:customStyle="1" w:styleId="Heading9Char">
+    <w:name w:val="Heading 9 Char"/>
+    <w:basedOn w:val="DefaultParagraphFont"/>
+    <w:link w:val="Heading9"/>
     <w:uiPriority w:val="9"/>
     <w:semiHidden/>
     <w:rsid w:val="00E83712"/>
@@ -11494,11 +11334,11 @@
       <w:color w:val="272727" w:themeColor="text1" w:themeTint="D8"/>
     </w:rPr>
   </w:style>
-  <w:style w:type="paragraph" w:styleId="KonuBal">
+  <w:style w:type="paragraph" w:styleId="Title">
     <w:name w:val="Title"/>
     <w:basedOn w:val="Normal"/>
     <w:next w:val="Normal"/>
-    <w:link w:val="KonuBalChar"/>
+    <w:link w:val="TitleChar"/>
     <w:uiPriority w:val="10"/>
     <w:qFormat/>
     <w:rsid w:val="00E83712"/>
@@ -11514,10 +11354,10 @@
       <w:szCs w:val="56"/>
     </w:rPr>
   </w:style>
-  <w:style w:type="character" w:customStyle="1" w:styleId="KonuBalChar">
-    <w:name w:val="Konu Başlığı Char"/>
-    <w:basedOn w:val="VarsaylanParagrafYazTipi"/>
-    <w:link w:val="KonuBal"/>
+  <w:style w:type="character" w:customStyle="1" w:styleId="TitleChar">
+    <w:name w:val="Title Char"/>
+    <w:basedOn w:val="DefaultParagraphFont"/>
+    <w:link w:val="Title"/>
     <w:uiPriority w:val="10"/>
     <w:rsid w:val="00E83712"/>
     <w:rPr>
@@ -11528,11 +11368,11 @@
       <w:szCs w:val="56"/>
     </w:rPr>
   </w:style>
-  <w:style w:type="paragraph" w:styleId="Altyaz">
+  <w:style w:type="paragraph" w:styleId="Subtitle">
     <w:name w:val="Subtitle"/>
     <w:basedOn w:val="Normal"/>
     <w:next w:val="Normal"/>
-    <w:link w:val="AltyazChar"/>
+    <w:link w:val="SubtitleChar"/>
     <w:uiPriority w:val="11"/>
     <w:qFormat/>
     <w:rsid w:val="00E83712"/>
@@ -11550,10 +11390,10 @@
       <w:szCs w:val="28"/>
     </w:rPr>
   </w:style>
-  <w:style w:type="character" w:customStyle="1" w:styleId="AltyazChar">
-    <w:name w:val="Altyazı Char"/>
-    <w:basedOn w:val="VarsaylanParagrafYazTipi"/>
-    <w:link w:val="Altyaz"/>
+  <w:style w:type="character" w:customStyle="1" w:styleId="SubtitleChar">
+    <w:name w:val="Subtitle Char"/>
+    <w:basedOn w:val="DefaultParagraphFont"/>
+    <w:link w:val="Subtitle"/>
     <w:uiPriority w:val="11"/>
     <w:rsid w:val="00E83712"/>
     <w:rPr>
@@ -11564,11 +11404,11 @@
       <w:szCs w:val="28"/>
     </w:rPr>
   </w:style>
-  <w:style w:type="paragraph" w:styleId="Alnt">
+  <w:style w:type="paragraph" w:styleId="Quote">
     <w:name w:val="Quote"/>
     <w:basedOn w:val="Normal"/>
     <w:next w:val="Normal"/>
-    <w:link w:val="AlntChar"/>
+    <w:link w:val="QuoteChar"/>
     <w:uiPriority w:val="29"/>
     <w:qFormat/>
     <w:rsid w:val="00E83712"/>
@@ -11583,10 +11423,10 @@
       <w:kern w:val="0"/>
     </w:rPr>
   </w:style>
-  <w:style w:type="character" w:customStyle="1" w:styleId="AlntChar">
-    <w:name w:val="Alıntı Char"/>
-    <w:basedOn w:val="VarsaylanParagrafYazTipi"/>
-    <w:link w:val="Alnt"/>
+  <w:style w:type="character" w:customStyle="1" w:styleId="QuoteChar">
+    <w:name w:val="Quote Char"/>
+    <w:basedOn w:val="DefaultParagraphFont"/>
+    <w:link w:val="Quote"/>
     <w:uiPriority w:val="29"/>
     <w:rsid w:val="00E83712"/>
     <w:rPr>
@@ -11595,7 +11435,7 @@
       <w:color w:val="404040" w:themeColor="text1" w:themeTint="BF"/>
     </w:rPr>
   </w:style>
-  <w:style w:type="paragraph" w:styleId="ListeParagraf">
+  <w:style w:type="paragraph" w:styleId="ListParagraph">
     <w:name w:val="List Paragraph"/>
     <w:basedOn w:val="Normal"/>
     <w:uiPriority w:val="34"/>
@@ -11609,9 +11449,9 @@
       <w:kern w:val="0"/>
     </w:rPr>
   </w:style>
-  <w:style w:type="character" w:styleId="GlVurgulama">
+  <w:style w:type="character" w:styleId="IntenseEmphasis">
     <w:name w:val="Intense Emphasis"/>
-    <w:basedOn w:val="VarsaylanParagrafYazTipi"/>
+    <w:basedOn w:val="DefaultParagraphFont"/>
     <w:uiPriority w:val="21"/>
     <w:qFormat/>
     <w:rsid w:val="00E83712"/>
@@ -11621,11 +11461,11 @@
       <w:color w:val="2F5496" w:themeColor="accent1" w:themeShade="BF"/>
     </w:rPr>
   </w:style>
-  <w:style w:type="paragraph" w:styleId="GlAlnt">
+  <w:style w:type="paragraph" w:styleId="IntenseQuote">
     <w:name w:val="Intense Quote"/>
     <w:basedOn w:val="Normal"/>
     <w:next w:val="Normal"/>
-    <w:link w:val="GlAlntChar"/>
+    <w:link w:val="IntenseQuoteChar"/>
     <w:uiPriority w:val="30"/>
     <w:qFormat/>
     <w:rsid w:val="00E83712"/>
@@ -11645,10 +11485,10 @@
       <w:kern w:val="0"/>
     </w:rPr>
   </w:style>
-  <w:style w:type="character" w:customStyle="1" w:styleId="GlAlntChar">
-    <w:name w:val="Güçlü Alıntı Char"/>
-    <w:basedOn w:val="VarsaylanParagrafYazTipi"/>
-    <w:link w:val="GlAlnt"/>
+  <w:style w:type="character" w:customStyle="1" w:styleId="IntenseQuoteChar">
+    <w:name w:val="Intense Quote Char"/>
+    <w:basedOn w:val="DefaultParagraphFont"/>
+    <w:link w:val="IntenseQuote"/>
     <w:uiPriority w:val="30"/>
     <w:rsid w:val="00E83712"/>
     <w:rPr>
@@ -11657,9 +11497,9 @@
       <w:color w:val="2F5496" w:themeColor="accent1" w:themeShade="BF"/>
     </w:rPr>
   </w:style>
-  <w:style w:type="character" w:styleId="GlBavuru">
+  <w:style w:type="character" w:styleId="IntenseReference">
     <w:name w:val="Intense Reference"/>
-    <w:basedOn w:val="VarsaylanParagrafYazTipi"/>
+    <w:basedOn w:val="DefaultParagraphFont"/>
     <w:uiPriority w:val="32"/>
     <w:qFormat/>
     <w:rsid w:val="00E83712"/>
@@ -11671,9 +11511,9 @@
       <w:spacing w:val="5"/>
     </w:rPr>
   </w:style>
-  <w:style w:type="paragraph" w:styleId="AralkYok">
+  <w:style w:type="paragraph" w:styleId="NoSpacing">
     <w:name w:val="No Spacing"/>
-    <w:link w:val="AralkYokChar"/>
+    <w:link w:val="NoSpacingChar"/>
     <w:uiPriority w:val="1"/>
     <w:qFormat/>
     <w:rsid w:val="00645D2E"/>
@@ -11685,10 +11525,10 @@
       <w14:ligatures w14:val="none"/>
     </w:rPr>
   </w:style>
-  <w:style w:type="character" w:customStyle="1" w:styleId="AralkYokChar">
-    <w:name w:val="Aralık Yok Char"/>
-    <w:basedOn w:val="VarsaylanParagrafYazTipi"/>
-    <w:link w:val="AralkYok"/>
+  <w:style w:type="character" w:customStyle="1" w:styleId="NoSpacingChar">
+    <w:name w:val="No Spacing Char"/>
+    <w:basedOn w:val="DefaultParagraphFont"/>
+    <w:link w:val="NoSpacing"/>
     <w:uiPriority w:val="1"/>
     <w:rsid w:val="00645D2E"/>
     <w:rPr>
@@ -11696,9 +11536,9 @@
       <w14:ligatures w14:val="none"/>
     </w:rPr>
   </w:style>
-  <w:style w:type="character" w:styleId="YerTutucuMetni">
+  <w:style w:type="character" w:styleId="PlaceholderText">
     <w:name w:val="Placeholder Text"/>
-    <w:basedOn w:val="VarsaylanParagrafYazTipi"/>
+    <w:basedOn w:val="DefaultParagraphFont"/>
     <w:uiPriority w:val="99"/>
     <w:semiHidden/>
     <w:rsid w:val="007553F0"/>
@@ -11706,7 +11546,7 @@
       <w:color w:val="666666"/>
     </w:rPr>
   </w:style>
-  <w:style w:type="paragraph" w:styleId="ResimYazs">
+  <w:style w:type="paragraph" w:styleId="Caption">
     <w:name w:val="caption"/>
     <w:basedOn w:val="Normal"/>
     <w:next w:val="Normal"/>
@@ -11726,530 +11566,6 @@
     </w:rPr>
   </w:style>
 </w:styles>
-</file>
-
-<file path=word/glossary/document.xml><?xml version="1.0" encoding="utf-8"?>
-<w:glossaryDocument xmlns:wpc="http://schemas.microsoft.com/office/word/2010/wordprocessingCanvas" xmlns:cx="http://schemas.microsoft.com/office/drawing/2014/chartex" xmlns:mc="http://schemas.openxmlformats.org/markup-compatibility/2006" xmlns:o="urn:schemas-microsoft-com:office:office" xmlns:r="http://schemas.openxmlformats.org/officeDocument/2006/relationships" xmlns:m="http://schemas.openxmlformats.org/officeDocument/2006/math" xmlns:v="urn:schemas-microsoft-com:vml" xmlns:wp14="http://schemas.microsoft.com/office/word/2010/wordprocessingDrawing" xmlns:wp="http://schemas.openxmlformats.org/drawingml/2006/wordprocessingDrawing" xmlns:w10="urn:schemas-microsoft-com:office:word" xmlns:w="http://schemas.openxmlformats.org/wordprocessingml/2006/main" xmlns:w14="http://schemas.microsoft.com/office/word/2010/wordml" xmlns:w15="http://schemas.microsoft.com/office/word/2012/wordml" xmlns:w16se="http://schemas.microsoft.com/office/word/2015/wordml/symex" xmlns:wpg="http://schemas.microsoft.com/office/word/2010/wordprocessingGroup" xmlns:wpi="http://schemas.microsoft.com/office/word/2010/wordprocessingInk" xmlns:wne="http://schemas.microsoft.com/office/word/2006/wordml" xmlns:wps="http://schemas.microsoft.com/office/word/2010/wordprocessingShape" mc:Ignorable="w14 w15 w16se wp14"/>
-</file>
-
-<file path=word/glossary/fontTable.xml><?xml version="1.0" encoding="utf-8"?>
-<w:fonts xmlns:mc="http://schemas.openxmlformats.org/markup-compatibility/2006" xmlns:r="http://schemas.openxmlformats.org/officeDocument/2006/relationships" xmlns:w="http://schemas.openxmlformats.org/wordprocessingml/2006/main" xmlns:w14="http://schemas.microsoft.com/office/word/2010/wordml" xmlns:w15="http://schemas.microsoft.com/office/word/2012/wordml" xmlns:w16se="http://schemas.microsoft.com/office/word/2015/wordml/symex" mc:Ignorable="w14 w15 w16se">
-  <w:font w:name="Calibri">
-    <w:panose1 w:val="020F0502020204030204"/>
-    <w:charset w:val="A2"/>
-    <w:family w:val="swiss"/>
-    <w:pitch w:val="variable"/>
-    <w:sig w:usb0="E0002AFF" w:usb1="4000ACFF" w:usb2="00000001" w:usb3="00000000" w:csb0="000001FF" w:csb1="00000000"/>
-  </w:font>
-  <w:font w:name="Arial">
-    <w:panose1 w:val="020B0604020202020204"/>
-    <w:charset w:val="A2"/>
-    <w:family w:val="swiss"/>
-    <w:pitch w:val="variable"/>
-    <w:sig w:usb0="E0002AFF" w:usb1="C0007843" w:usb2="00000009" w:usb3="00000000" w:csb0="000001FF" w:csb1="00000000"/>
-  </w:font>
-  <w:font w:name="Times New Roman">
-    <w:panose1 w:val="02020603050405020304"/>
-    <w:charset w:val="A2"/>
-    <w:family w:val="roman"/>
-    <w:pitch w:val="variable"/>
-    <w:sig w:usb0="E0002AFF" w:usb1="C0007843" w:usb2="00000009" w:usb3="00000000" w:csb0="000001FF" w:csb1="00000000"/>
-  </w:font>
-  <w:font w:name="Calibri Light">
-    <w:panose1 w:val="020F0302020204030204"/>
-    <w:charset w:val="A2"/>
-    <w:family w:val="swiss"/>
-    <w:pitch w:val="variable"/>
-    <w:sig w:usb0="A0002AEF" w:usb1="4000207B" w:usb2="00000000" w:usb3="00000000" w:csb0="000001FF" w:csb1="00000000"/>
-  </w:font>
-  <w:font w:name="Cambria Math">
-    <w:panose1 w:val="02040503050406030204"/>
-    <w:charset w:val="A2"/>
-    <w:family w:val="roman"/>
-    <w:pitch w:val="variable"/>
-    <w:sig w:usb0="E00006FF" w:usb1="420024FF" w:usb2="02000000" w:usb3="00000000" w:csb0="0000019F" w:csb1="00000000"/>
-  </w:font>
-</w:fonts>
-</file>
-
-<file path=word/glossary/settings.xml><?xml version="1.0" encoding="utf-8"?>
-<w:settings xmlns:mc="http://schemas.openxmlformats.org/markup-compatibility/2006" xmlns:o="urn:schemas-microsoft-com:office:office" xmlns:r="http://schemas.openxmlformats.org/officeDocument/2006/relationships" xmlns:m="http://schemas.openxmlformats.org/officeDocument/2006/math" xmlns:v="urn:schemas-microsoft-com:vml" xmlns:w10="urn:schemas-microsoft-com:office:word" xmlns:w="http://schemas.openxmlformats.org/wordprocessingml/2006/main" xmlns:w14="http://schemas.microsoft.com/office/word/2010/wordml" xmlns:w15="http://schemas.microsoft.com/office/word/2012/wordml" xmlns:w16se="http://schemas.microsoft.com/office/word/2015/wordml/symex" xmlns:sl="http://schemas.openxmlformats.org/schemaLibrary/2006/main" mc:Ignorable="w14 w15 w16se">
-  <w:view w:val="normal"/>
-  <w:defaultTabStop w:val="708"/>
-  <w:hyphenationZone w:val="425"/>
-  <w:characterSpacingControl w:val="doNotCompress"/>
-  <w:compat>
-    <w:useFELayout/>
-    <w:compatSetting w:name="compatibilityMode" w:uri="http://schemas.microsoft.com/office/word" w:val="15"/>
-    <w:compatSetting w:name="overrideTableStyleFontSizeAndJustification" w:uri="http://schemas.microsoft.com/office/word" w:val="1"/>
-    <w:compatSetting w:name="enableOpenTypeFeatures" w:uri="http://schemas.microsoft.com/office/word" w:val="1"/>
-    <w:compatSetting w:name="doNotFlipMirrorIndents" w:uri="http://schemas.microsoft.com/office/word" w:val="1"/>
-    <w:compatSetting w:name="differentiateMultirowTableHeaders" w:uri="http://schemas.microsoft.com/office/word" w:val="1"/>
-  </w:compat>
-  <w:rsids>
-    <w:rsidRoot w:val="00E04037"/>
-    <w:rsid w:val="00E04037"/>
-  </w:rsids>
-  <m:mathPr>
-    <m:mathFont m:val="Cambria Math"/>
-    <m:brkBin m:val="before"/>
-    <m:brkBinSub m:val="--"/>
-    <m:smallFrac m:val="0"/>
-    <m:dispDef/>
-    <m:lMargin m:val="0"/>
-    <m:rMargin m:val="0"/>
-    <m:defJc m:val="centerGroup"/>
-    <m:wrapIndent m:val="1440"/>
-    <m:intLim m:val="subSup"/>
-    <m:naryLim m:val="undOvr"/>
-  </m:mathPr>
-  <w:themeFontLang w:val="tr-TR"/>
-  <w:clrSchemeMapping w:bg1="light1" w:t1="dark1" w:bg2="light2" w:t2="dark2" w:accent1="accent1" w:accent2="accent2" w:accent3="accent3" w:accent4="accent4" w:accent5="accent5" w:accent6="accent6" w:hyperlink="hyperlink" w:followedHyperlink="followedHyperlink"/>
-  <w:decimalSymbol w:val=","/>
-  <w:listSeparator w:val=";"/>
-  <w15:chartTrackingRefBased/>
-</w:settings>
-</file>
-
-<file path=word/glossary/styles.xml><?xml version="1.0" encoding="utf-8"?>
-<w:styles xmlns:mc="http://schemas.openxmlformats.org/markup-compatibility/2006" xmlns:r="http://schemas.openxmlformats.org/officeDocument/2006/relationships" xmlns:w="http://schemas.openxmlformats.org/wordprocessingml/2006/main" xmlns:w14="http://schemas.microsoft.com/office/word/2010/wordml" xmlns:w15="http://schemas.microsoft.com/office/word/2012/wordml" xmlns:w16se="http://schemas.microsoft.com/office/word/2015/wordml/symex" mc:Ignorable="w14 w15 w16se">
-  <w:docDefaults>
-    <w:rPrDefault>
-      <w:rPr>
-        <w:rFonts w:asciiTheme="minorHAnsi" w:eastAsiaTheme="minorEastAsia" w:hAnsiTheme="minorHAnsi" w:cstheme="minorBidi"/>
-        <w:sz w:val="22"/>
-        <w:szCs w:val="22"/>
-        <w:lang w:val="tr-TR" w:eastAsia="tr-TR" w:bidi="ar-SA"/>
-      </w:rPr>
-    </w:rPrDefault>
-    <w:pPrDefault>
-      <w:pPr>
-        <w:spacing w:after="160" w:line="259" w:lineRule="auto"/>
-      </w:pPr>
-    </w:pPrDefault>
-  </w:docDefaults>
-  <w:latentStyles w:defLockedState="0" w:defUIPriority="99" w:defSemiHidden="0" w:defUnhideWhenUsed="0" w:defQFormat="0" w:count="371">
-    <w:lsdException w:name="Normal" w:uiPriority="0" w:qFormat="1"/>
-    <w:lsdException w:name="heading 1" w:uiPriority="9" w:qFormat="1"/>
-    <w:lsdException w:name="heading 2" w:semiHidden="1" w:uiPriority="9" w:unhideWhenUsed="1" w:qFormat="1"/>
-    <w:lsdException w:name="heading 3" w:semiHidden="1" w:uiPriority="9" w:unhideWhenUsed="1" w:qFormat="1"/>
-    <w:lsdException w:name="heading 4" w:semiHidden="1" w:uiPriority="9" w:unhideWhenUsed="1" w:qFormat="1"/>
-    <w:lsdException w:name="heading 5" w:semiHidden="1" w:uiPriority="9" w:unhideWhenUsed="1" w:qFormat="1"/>
-    <w:lsdException w:name="heading 6" w:semiHidden="1" w:uiPriority="9" w:unhideWhenUsed="1" w:qFormat="1"/>
-    <w:lsdException w:name="heading 7" w:semiHidden="1" w:uiPriority="9" w:unhideWhenUsed="1" w:qFormat="1"/>
-    <w:lsdException w:name="heading 8" w:semiHidden="1" w:uiPriority="9" w:unhideWhenUsed="1" w:qFormat="1"/>
-    <w:lsdException w:name="heading 9" w:semiHidden="1" w:uiPriority="9" w:unhideWhenUsed="1" w:qFormat="1"/>
-    <w:lsdException w:name="index 1" w:semiHidden="1" w:unhideWhenUsed="1"/>
-    <w:lsdException w:name="index 2" w:semiHidden="1" w:unhideWhenUsed="1"/>
-    <w:lsdException w:name="index 3" w:semiHidden="1" w:unhideWhenUsed="1"/>
-    <w:lsdException w:name="index 4" w:semiHidden="1" w:unhideWhenUsed="1"/>
-    <w:lsdException w:name="index 5" w:semiHidden="1" w:unhideWhenUsed="1"/>
-    <w:lsdException w:name="index 6" w:semiHidden="1" w:unhideWhenUsed="1"/>
-    <w:lsdException w:name="index 7" w:semiHidden="1" w:unhideWhenUsed="1"/>
-    <w:lsdException w:name="index 8" w:semiHidden="1" w:unhideWhenUsed="1"/>
-    <w:lsdException w:name="index 9" w:semiHidden="1" w:unhideWhenUsed="1"/>
-    <w:lsdException w:name="toc 1" w:semiHidden="1" w:uiPriority="39" w:unhideWhenUsed="1"/>
-    <w:lsdException w:name="toc 2" w:semiHidden="1" w:uiPriority="39" w:unhideWhenUsed="1"/>
-    <w:lsdException w:name="toc 3" w:semiHidden="1" w:uiPriority="39" w:unhideWhenUsed="1"/>
-    <w:lsdException w:name="toc 4" w:semiHidden="1" w:uiPriority="39" w:unhideWhenUsed="1"/>
-    <w:lsdException w:name="toc 5" w:semiHidden="1" w:uiPriority="39" w:unhideWhenUsed="1"/>
-    <w:lsdException w:name="toc 6" w:semiHidden="1" w:uiPriority="39" w:unhideWhenUsed="1"/>
-    <w:lsdException w:name="toc 7" w:semiHidden="1" w:uiPriority="39" w:unhideWhenUsed="1"/>
-    <w:lsdException w:name="toc 8" w:semiHidden="1" w:uiPriority="39" w:unhideWhenUsed="1"/>
-    <w:lsdException w:name="toc 9" w:semiHidden="1" w:uiPriority="39" w:unhideWhenUsed="1"/>
-    <w:lsdException w:name="Normal Indent" w:semiHidden="1" w:unhideWhenUsed="1"/>
-    <w:lsdException w:name="footnote text" w:semiHidden="1" w:unhideWhenUsed="1"/>
-    <w:lsdException w:name="annotation text" w:semiHidden="1" w:unhideWhenUsed="1"/>
-    <w:lsdException w:name="header" w:semiHidden="1" w:unhideWhenUsed="1"/>
-    <w:lsdException w:name="footer" w:semiHidden="1" w:unhideWhenUsed="1"/>
-    <w:lsdException w:name="index heading" w:semiHidden="1" w:unhideWhenUsed="1"/>
-    <w:lsdException w:name="caption" w:semiHidden="1" w:uiPriority="35" w:unhideWhenUsed="1" w:qFormat="1"/>
-    <w:lsdException w:name="table of figures" w:semiHidden="1" w:unhideWhenUsed="1"/>
-    <w:lsdException w:name="envelope address" w:semiHidden="1" w:unhideWhenUsed="1"/>
-    <w:lsdException w:name="envelope return" w:semiHidden="1" w:unhideWhenUsed="1"/>
-    <w:lsdException w:name="footnote reference" w:semiHidden="1" w:unhideWhenUsed="1"/>
-    <w:lsdException w:name="annotation reference" w:semiHidden="1" w:unhideWhenUsed="1"/>
-    <w:lsdException w:name="line number" w:semiHidden="1" w:unhideWhenUsed="1"/>
-    <w:lsdException w:name="page number" w:semiHidden="1" w:unhideWhenUsed="1"/>
-    <w:lsdException w:name="endnote reference" w:semiHidden="1" w:unhideWhenUsed="1"/>
-    <w:lsdException w:name="endnote text" w:semiHidden="1" w:unhideWhenUsed="1"/>
-    <w:lsdException w:name="table of authorities" w:semiHidden="1" w:unhideWhenUsed="1"/>
-    <w:lsdException w:name="macro" w:semiHidden="1" w:unhideWhenUsed="1"/>
-    <w:lsdException w:name="toa heading" w:semiHidden="1" w:unhideWhenUsed="1"/>
-    <w:lsdException w:name="List" w:semiHidden="1" w:unhideWhenUsed="1"/>
-    <w:lsdException w:name="List Bullet" w:semiHidden="1" w:unhideWhenUsed="1"/>
-    <w:lsdException w:name="List Number" w:semiHidden="1" w:unhideWhenUsed="1"/>
-    <w:lsdException w:name="List 2" w:semiHidden="1" w:unhideWhenUsed="1"/>
-    <w:lsdException w:name="List 3" w:semiHidden="1" w:unhideWhenUsed="1"/>
-    <w:lsdException w:name="List 4" w:semiHidden="1" w:unhideWhenUsed="1"/>
-    <w:lsdException w:name="List 5" w:semiHidden="1" w:unhideWhenUsed="1"/>
-    <w:lsdException w:name="List Bullet 2" w:semiHidden="1" w:unhideWhenUsed="1"/>
-    <w:lsdException w:name="List Bullet 3" w:semiHidden="1" w:unhideWhenUsed="1"/>
-    <w:lsdException w:name="List Bullet 4" w:semiHidden="1" w:unhideWhenUsed="1"/>
-    <w:lsdException w:name="List Bullet 5" w:semiHidden="1" w:unhideWhenUsed="1"/>
-    <w:lsdException w:name="List Number 2" w:semiHidden="1" w:unhideWhenUsed="1"/>
-    <w:lsdException w:name="List Number 3" w:semiHidden="1" w:unhideWhenUsed="1"/>
-    <w:lsdException w:name="List Number 4" w:semiHidden="1" w:unhideWhenUsed="1"/>
-    <w:lsdException w:name="List Number 5" w:semiHidden="1" w:unhideWhenUsed="1"/>
-    <w:lsdException w:name="Title" w:uiPriority="10" w:qFormat="1"/>
-    <w:lsdException w:name="Closing" w:semiHidden="1" w:unhideWhenUsed="1"/>
-    <w:lsdException w:name="Signature" w:semiHidden="1" w:unhideWhenUsed="1"/>
-    <w:lsdException w:name="Default Paragraph Font" w:semiHidden="1" w:uiPriority="1" w:unhideWhenUsed="1"/>
-    <w:lsdException w:name="Body Text" w:semiHidden="1" w:unhideWhenUsed="1"/>
-    <w:lsdException w:name="Body Text Indent" w:semiHidden="1" w:unhideWhenUsed="1"/>
-    <w:lsdException w:name="List Continue" w:semiHidden="1" w:unhideWhenUsed="1"/>
-    <w:lsdException w:name="List Continue 2" w:semiHidden="1" w:unhideWhenUsed="1"/>
-    <w:lsdException w:name="List Continue 3" w:semiHidden="1" w:unhideWhenUsed="1"/>
-    <w:lsdException w:name="List Continue 4" w:semiHidden="1" w:unhideWhenUsed="1"/>
-    <w:lsdException w:name="List Continue 5" w:semiHidden="1" w:unhideWhenUsed="1"/>
-    <w:lsdException w:name="Message Header" w:semiHidden="1" w:unhideWhenUsed="1"/>
-    <w:lsdException w:name="Subtitle" w:uiPriority="11" w:qFormat="1"/>
-    <w:lsdException w:name="Salutation" w:semiHidden="1" w:unhideWhenUsed="1"/>
-    <w:lsdException w:name="Date" w:semiHidden="1" w:unhideWhenUsed="1"/>
-    <w:lsdException w:name="Body Text First Indent" w:semiHidden="1" w:unhideWhenUsed="1"/>
-    <w:lsdException w:name="Body Text First Indent 2" w:semiHidden="1" w:unhideWhenUsed="1"/>
-    <w:lsdException w:name="Note Heading" w:semiHidden="1" w:unhideWhenUsed="1"/>
-    <w:lsdException w:name="Body Text 2" w:semiHidden="1" w:unhideWhenUsed="1"/>
-    <w:lsdException w:name="Body Text 3" w:semiHidden="1" w:unhideWhenUsed="1"/>
-    <w:lsdException w:name="Body Text Indent 2" w:semiHidden="1" w:unhideWhenUsed="1"/>
-    <w:lsdException w:name="Body Text Indent 3" w:semiHidden="1" w:unhideWhenUsed="1"/>
-    <w:lsdException w:name="Block Text" w:semiHidden="1" w:unhideWhenUsed="1"/>
-    <w:lsdException w:name="Hyperlink" w:semiHidden="1" w:unhideWhenUsed="1"/>
-    <w:lsdException w:name="FollowedHyperlink" w:semiHidden="1" w:unhideWhenUsed="1"/>
-    <w:lsdException w:name="Strong" w:uiPriority="22" w:qFormat="1"/>
-    <w:lsdException w:name="Emphasis" w:uiPriority="20" w:qFormat="1"/>
-    <w:lsdException w:name="Document Map" w:semiHidden="1" w:unhideWhenUsed="1"/>
-    <w:lsdException w:name="Plain Text" w:semiHidden="1" w:unhideWhenUsed="1"/>
-    <w:lsdException w:name="E-mail Signature" w:semiHidden="1" w:unhideWhenUsed="1"/>
-    <w:lsdException w:name="HTML Top of Form" w:semiHidden="1" w:unhideWhenUsed="1"/>
-    <w:lsdException w:name="HTML Bottom of Form" w:semiHidden="1" w:unhideWhenUsed="1"/>
-    <w:lsdException w:name="Normal (Web)" w:semiHidden="1" w:unhideWhenUsed="1"/>
-    <w:lsdException w:name="HTML Acronym" w:semiHidden="1" w:unhideWhenUsed="1"/>
-    <w:lsdException w:name="HTML Address" w:semiHidden="1" w:unhideWhenUsed="1"/>
-    <w:lsdException w:name="HTML Cite" w:semiHidden="1" w:unhideWhenUsed="1"/>
-    <w:lsdException w:name="HTML Code" w:semiHidden="1" w:unhideWhenUsed="1"/>
-    <w:lsdException w:name="HTML Definition" w:semiHidden="1" w:unhideWhenUsed="1"/>
-    <w:lsdException w:name="HTML Keyboard" w:semiHidden="1" w:unhideWhenUsed="1"/>
-    <w:lsdException w:name="HTML Preformatted" w:semiHidden="1" w:unhideWhenUsed="1"/>
-    <w:lsdException w:name="HTML Sample" w:semiHidden="1" w:unhideWhenUsed="1"/>
-    <w:lsdException w:name="HTML Typewriter" w:semiHidden="1" w:unhideWhenUsed="1"/>
-    <w:lsdException w:name="HTML Variable" w:semiHidden="1" w:unhideWhenUsed="1"/>
-    <w:lsdException w:name="Normal Table" w:semiHidden="1" w:unhideWhenUsed="1"/>
-    <w:lsdException w:name="annotation subject" w:semiHidden="1" w:unhideWhenUsed="1"/>
-    <w:lsdException w:name="No List" w:semiHidden="1" w:unhideWhenUsed="1"/>
-    <w:lsdException w:name="Outline List 1" w:semiHidden="1" w:unhideWhenUsed="1"/>
-    <w:lsdException w:name="Outline List 2" w:semiHidden="1" w:unhideWhenUsed="1"/>
-    <w:lsdException w:name="Outline List 3" w:semiHidden="1" w:unhideWhenUsed="1"/>
-    <w:lsdException w:name="Table Simple 1" w:semiHidden="1" w:unhideWhenUsed="1"/>
-    <w:lsdException w:name="Table Simple 2" w:semiHidden="1" w:unhideWhenUsed="1"/>
-    <w:lsdException w:name="Table Simple 3" w:semiHidden="1" w:unhideWhenUsed="1"/>
-    <w:lsdException w:name="Table Classic 1" w:semiHidden="1" w:unhideWhenUsed="1"/>
-    <w:lsdException w:name="Table Classic 2" w:semiHidden="1" w:unhideWhenUsed="1"/>
-    <w:lsdException w:name="Table Classic 3" w:semiHidden="1" w:unhideWhenUsed="1"/>
-    <w:lsdException w:name="Table Classic 4" w:semiHidden="1" w:unhideWhenUsed="1"/>
-    <w:lsdException w:name="Table Colorful 1" w:semiHidden="1" w:unhideWhenUsed="1"/>
-    <w:lsdException w:name="Table Colorful 2" w:semiHidden="1" w:unhideWhenUsed="1"/>
-    <w:lsdException w:name="Table Colorful 3" w:semiHidden="1" w:unhideWhenUsed="1"/>
-    <w:lsdException w:name="Table Columns 1" w:semiHidden="1" w:unhideWhenUsed="1"/>
-    <w:lsdException w:name="Table Columns 2" w:semiHidden="1" w:unhideWhenUsed="1"/>
-    <w:lsdException w:name="Table Columns 3" w:semiHidden="1" w:unhideWhenUsed="1"/>
-    <w:lsdException w:name="Table Columns 4" w:semiHidden="1" w:unhideWhenUsed="1"/>
-    <w:lsdException w:name="Table Columns 5" w:semiHidden="1" w:unhideWhenUsed="1"/>
-    <w:lsdException w:name="Table Grid 1" w:semiHidden="1" w:unhideWhenUsed="1"/>
-    <w:lsdException w:name="Table Grid 2" w:semiHidden="1" w:unhideWhenUsed="1"/>
-    <w:lsdException w:name="Table Grid 3" w:semiHidden="1" w:unhideWhenUsed="1"/>
-    <w:lsdException w:name="Table Grid 4" w:semiHidden="1" w:unhideWhenUsed="1"/>
-    <w:lsdException w:name="Table Grid 5" w:semiHidden="1" w:unhideWhenUsed="1"/>
-    <w:lsdException w:name="Table Grid 6" w:semiHidden="1" w:unhideWhenUsed="1"/>
-    <w:lsdException w:name="Table Grid 7" w:semiHidden="1" w:unhideWhenUsed="1"/>
-    <w:lsdException w:name="Table Grid 8" w:semiHidden="1" w:unhideWhenUsed="1"/>
-    <w:lsdException w:name="Table List 1" w:semiHidden="1" w:unhideWhenUsed="1"/>
-    <w:lsdException w:name="Table List 2" w:semiHidden="1" w:unhideWhenUsed="1"/>
-    <w:lsdException w:name="Table List 3" w:semiHidden="1" w:unhideWhenUsed="1"/>
-    <w:lsdException w:name="Table List 4" w:semiHidden="1" w:unhideWhenUsed="1"/>
-    <w:lsdException w:name="Table List 5" w:semiHidden="1" w:unhideWhenUsed="1"/>
-    <w:lsdException w:name="Table List 6" w:semiHidden="1" w:unhideWhenUsed="1"/>
-    <w:lsdException w:name="Table List 7" w:semiHidden="1" w:unhideWhenUsed="1"/>
-    <w:lsdException w:name="Table List 8" w:semiHidden="1" w:unhideWhenUsed="1"/>
-    <w:lsdException w:name="Table 3D effects 1" w:semiHidden="1" w:unhideWhenUsed="1"/>
-    <w:lsdException w:name="Table 3D effects 2" w:semiHidden="1" w:unhideWhenUsed="1"/>
-    <w:lsdException w:name="Table 3D effects 3" w:semiHidden="1" w:unhideWhenUsed="1"/>
-    <w:lsdException w:name="Table Contemporary" w:semiHidden="1" w:unhideWhenUsed="1"/>
-    <w:lsdException w:name="Table Elegant" w:semiHidden="1" w:unhideWhenUsed="1"/>
-    <w:lsdException w:name="Table Professional" w:semiHidden="1" w:unhideWhenUsed="1"/>
-    <w:lsdException w:name="Table Subtle 1" w:semiHidden="1" w:unhideWhenUsed="1"/>
-    <w:lsdException w:name="Table Subtle 2" w:semiHidden="1" w:unhideWhenUsed="1"/>
-    <w:lsdException w:name="Table Web 1" w:semiHidden="1" w:unhideWhenUsed="1"/>
-    <w:lsdException w:name="Table Web 2" w:semiHidden="1" w:unhideWhenUsed="1"/>
-    <w:lsdException w:name="Table Web 3" w:semiHidden="1" w:unhideWhenUsed="1"/>
-    <w:lsdException w:name="Balloon Text" w:semiHidden="1" w:unhideWhenUsed="1"/>
-    <w:lsdException w:name="Table Grid" w:uiPriority="39"/>
-    <w:lsdException w:name="Table Theme" w:semiHidden="1" w:unhideWhenUsed="1"/>
-    <w:lsdException w:name="Placeholder Text" w:semiHidden="1"/>
-    <w:lsdException w:name="No Spacing" w:uiPriority="1" w:qFormat="1"/>
-    <w:lsdException w:name="Light Shading" w:uiPriority="60"/>
-    <w:lsdException w:name="Light List" w:uiPriority="61"/>
-    <w:lsdException w:name="Light Grid" w:uiPriority="62"/>
-    <w:lsdException w:name="Medium Shading 1" w:uiPriority="63"/>
-    <w:lsdException w:name="Medium Shading 2" w:uiPriority="64"/>
-    <w:lsdException w:name="Medium List 1" w:uiPriority="65"/>
-    <w:lsdException w:name="Medium List 2" w:uiPriority="66"/>
-    <w:lsdException w:name="Medium Grid 1" w:uiPriority="67"/>
-    <w:lsdException w:name="Medium Grid 2" w:uiPriority="68"/>
-    <w:lsdException w:name="Medium Grid 3" w:uiPriority="69"/>
-    <w:lsdException w:name="Dark List" w:uiPriority="70"/>
-    <w:lsdException w:name="Colorful Shading" w:uiPriority="71"/>
-    <w:lsdException w:name="Colorful List" w:uiPriority="72"/>
-    <w:lsdException w:name="Colorful Grid" w:uiPriority="73"/>
-    <w:lsdException w:name="Light Shading Accent 1" w:uiPriority="60"/>
-    <w:lsdException w:name="Light List Accent 1" w:uiPriority="61"/>
-    <w:lsdException w:name="Light Grid Accent 1" w:uiPriority="62"/>
-    <w:lsdException w:name="Medium Shading 1 Accent 1" w:uiPriority="63"/>
-    <w:lsdException w:name="Medium Shading 2 Accent 1" w:uiPriority="64"/>
-    <w:lsdException w:name="Medium List 1 Accent 1" w:uiPriority="65"/>
-    <w:lsdException w:name="Revision" w:semiHidden="1"/>
-    <w:lsdException w:name="List Paragraph" w:uiPriority="34" w:qFormat="1"/>
-    <w:lsdException w:name="Quote" w:uiPriority="29" w:qFormat="1"/>
-    <w:lsdException w:name="Intense Quote" w:uiPriority="30" w:qFormat="1"/>
-    <w:lsdException w:name="Medium List 2 Accent 1" w:uiPriority="66"/>
-    <w:lsdException w:name="Medium Grid 1 Accent 1" w:uiPriority="67"/>
-    <w:lsdException w:name="Medium Grid 2 Accent 1" w:uiPriority="68"/>
-    <w:lsdException w:name="Medium Grid 3 Accent 1" w:uiPriority="69"/>
-    <w:lsdException w:name="Dark List Accent 1" w:uiPriority="70"/>
-    <w:lsdException w:name="Colorful Shading Accent 1" w:uiPriority="71"/>
-    <w:lsdException w:name="Colorful List Accent 1" w:uiPriority="72"/>
-    <w:lsdException w:name="Colorful Grid Accent 1" w:uiPriority="73"/>
-    <w:lsdException w:name="Light Shading Accent 2" w:uiPriority="60"/>
-    <w:lsdException w:name="Light List Accent 2" w:uiPriority="61"/>
-    <w:lsdException w:name="Light Grid Accent 2" w:uiPriority="62"/>
-    <w:lsdException w:name="Medium Shading 1 Accent 2" w:uiPriority="63"/>
-    <w:lsdException w:name="Medium Shading 2 Accent 2" w:uiPriority="64"/>
-    <w:lsdException w:name="Medium List 1 Accent 2" w:uiPriority="65"/>
-    <w:lsdException w:name="Medium List 2 Accent 2" w:uiPriority="66"/>
-    <w:lsdException w:name="Medium Grid 1 Accent 2" w:uiPriority="67"/>
-    <w:lsdException w:name="Medium Grid 2 Accent 2" w:uiPriority="68"/>
-    <w:lsdException w:name="Medium Grid 3 Accent 2" w:uiPriority="69"/>
-    <w:lsdException w:name="Dark List Accent 2" w:uiPriority="70"/>
-    <w:lsdException w:name="Colorful Shading Accent 2" w:uiPriority="71"/>
-    <w:lsdException w:name="Colorful List Accent 2" w:uiPriority="72"/>
-    <w:lsdException w:name="Colorful Grid Accent 2" w:uiPriority="73"/>
-    <w:lsdException w:name="Light Shading Accent 3" w:uiPriority="60"/>
-    <w:lsdException w:name="Light List Accent 3" w:uiPriority="61"/>
-    <w:lsdException w:name="Light Grid Accent 3" w:uiPriority="62"/>
-    <w:lsdException w:name="Medium Shading 1 Accent 3" w:uiPriority="63"/>
-    <w:lsdException w:name="Medium Shading 2 Accent 3" w:uiPriority="64"/>
-    <w:lsdException w:name="Medium List 1 Accent 3" w:uiPriority="65"/>
-    <w:lsdException w:name="Medium List 2 Accent 3" w:uiPriority="66"/>
-    <w:lsdException w:name="Medium Grid 1 Accent 3" w:uiPriority="67"/>
-    <w:lsdException w:name="Medium Grid 2 Accent 3" w:uiPriority="68"/>
-    <w:lsdException w:name="Medium Grid 3 Accent 3" w:uiPriority="69"/>
-    <w:lsdException w:name="Dark List Accent 3" w:uiPriority="70"/>
-    <w:lsdException w:name="Colorful Shading Accent 3" w:uiPriority="71"/>
-    <w:lsdException w:name="Colorful List Accent 3" w:uiPriority="72"/>
-    <w:lsdException w:name="Colorful Grid Accent 3" w:uiPriority="73"/>
-    <w:lsdException w:name="Light Shading Accent 4" w:uiPriority="60"/>
-    <w:lsdException w:name="Light List Accent 4" w:uiPriority="61"/>
-    <w:lsdException w:name="Light Grid Accent 4" w:uiPriority="62"/>
-    <w:lsdException w:name="Medium Shading 1 Accent 4" w:uiPriority="63"/>
-    <w:lsdException w:name="Medium Shading 2 Accent 4" w:uiPriority="64"/>
-    <w:lsdException w:name="Medium List 1 Accent 4" w:uiPriority="65"/>
-    <w:lsdException w:name="Medium List 2 Accent 4" w:uiPriority="66"/>
-    <w:lsdException w:name="Medium Grid 1 Accent 4" w:uiPriority="67"/>
-    <w:lsdException w:name="Medium Grid 2 Accent 4" w:uiPriority="68"/>
-    <w:lsdException w:name="Medium Grid 3 Accent 4" w:uiPriority="69"/>
-    <w:lsdException w:name="Dark List Accent 4" w:uiPriority="70"/>
-    <w:lsdException w:name="Colorful Shading Accent 4" w:uiPriority="71"/>
-    <w:lsdException w:name="Colorful List Accent 4" w:uiPriority="72"/>
-    <w:lsdException w:name="Colorful Grid Accent 4" w:uiPriority="73"/>
-    <w:lsdException w:name="Light Shading Accent 5" w:uiPriority="60"/>
-    <w:lsdException w:name="Light List Accent 5" w:uiPriority="61"/>
-    <w:lsdException w:name="Light Grid Accent 5" w:uiPriority="62"/>
-    <w:lsdException w:name="Medium Shading 1 Accent 5" w:uiPriority="63"/>
-    <w:lsdException w:name="Medium Shading 2 Accent 5" w:uiPriority="64"/>
-    <w:lsdException w:name="Medium List 1 Accent 5" w:uiPriority="65"/>
-    <w:lsdException w:name="Medium List 2 Accent 5" w:uiPriority="66"/>
-    <w:lsdException w:name="Medium Grid 1 Accent 5" w:uiPriority="67"/>
-    <w:lsdException w:name="Medium Grid 2 Accent 5" w:uiPriority="68"/>
-    <w:lsdException w:name="Medium Grid 3 Accent 5" w:uiPriority="69"/>
-    <w:lsdException w:name="Dark List Accent 5" w:uiPriority="70"/>
-    <w:lsdException w:name="Colorful Shading Accent 5" w:uiPriority="71"/>
-    <w:lsdException w:name="Colorful List Accent 5" w:uiPriority="72"/>
-    <w:lsdException w:name="Colorful Grid Accent 5" w:uiPriority="73"/>
-    <w:lsdException w:name="Light Shading Accent 6" w:uiPriority="60"/>
-    <w:lsdException w:name="Light List Accent 6" w:uiPriority="61"/>
-    <w:lsdException w:name="Light Grid Accent 6" w:uiPriority="62"/>
-    <w:lsdException w:name="Medium Shading 1 Accent 6" w:uiPriority="63"/>
-    <w:lsdException w:name="Medium Shading 2 Accent 6" w:uiPriority="64"/>
-    <w:lsdException w:name="Medium List 1 Accent 6" w:uiPriority="65"/>
-    <w:lsdException w:name="Medium List 2 Accent 6" w:uiPriority="66"/>
-    <w:lsdException w:name="Medium Grid 1 Accent 6" w:uiPriority="67"/>
-    <w:lsdException w:name="Medium Grid 2 Accent 6" w:uiPriority="68"/>
-    <w:lsdException w:name="Medium Grid 3 Accent 6" w:uiPriority="69"/>
-    <w:lsdException w:name="Dark List Accent 6" w:uiPriority="70"/>
-    <w:lsdException w:name="Colorful Shading Accent 6" w:uiPriority="71"/>
-    <w:lsdException w:name="Colorful List Accent 6" w:uiPriority="72"/>
-    <w:lsdException w:name="Colorful Grid Accent 6" w:uiPriority="73"/>
-    <w:lsdException w:name="Subtle Emphasis" w:uiPriority="19" w:qFormat="1"/>
-    <w:lsdException w:name="Intense Emphasis" w:uiPriority="21" w:qFormat="1"/>
-    <w:lsdException w:name="Subtle Reference" w:uiPriority="31" w:qFormat="1"/>
-    <w:lsdException w:name="Intense Reference" w:uiPriority="32" w:qFormat="1"/>
-    <w:lsdException w:name="Book Title" w:uiPriority="33" w:qFormat="1"/>
-    <w:lsdException w:name="Bibliography" w:semiHidden="1" w:uiPriority="37" w:unhideWhenUsed="1"/>
-    <w:lsdException w:name="TOC Heading" w:semiHidden="1" w:uiPriority="39" w:unhideWhenUsed="1" w:qFormat="1"/>
-    <w:lsdException w:name="Plain Table 1" w:uiPriority="41"/>
-    <w:lsdException w:name="Plain Table 2" w:uiPriority="42"/>
-    <w:lsdException w:name="Plain Table 3" w:uiPriority="43"/>
-    <w:lsdException w:name="Plain Table 4" w:uiPriority="44"/>
-    <w:lsdException w:name="Plain Table 5" w:uiPriority="45"/>
-    <w:lsdException w:name="Grid Table Light" w:uiPriority="40"/>
-    <w:lsdException w:name="Grid Table 1 Light" w:uiPriority="46"/>
-    <w:lsdException w:name="Grid Table 2" w:uiPriority="47"/>
-    <w:lsdException w:name="Grid Table 3" w:uiPriority="48"/>
-    <w:lsdException w:name="Grid Table 4" w:uiPriority="49"/>
-    <w:lsdException w:name="Grid Table 5 Dark" w:uiPriority="50"/>
-    <w:lsdException w:name="Grid Table 6 Colorful" w:uiPriority="51"/>
-    <w:lsdException w:name="Grid Table 7 Colorful" w:uiPriority="52"/>
-    <w:lsdException w:name="Grid Table 1 Light Accent 1" w:uiPriority="46"/>
-    <w:lsdException w:name="Grid Table 2 Accent 1" w:uiPriority="47"/>
-    <w:lsdException w:name="Grid Table 3 Accent 1" w:uiPriority="48"/>
-    <w:lsdException w:name="Grid Table 4 Accent 1" w:uiPriority="49"/>
-    <w:lsdException w:name="Grid Table 5 Dark Accent 1" w:uiPriority="50"/>
-    <w:lsdException w:name="Grid Table 6 Colorful Accent 1" w:uiPriority="51"/>
-    <w:lsdException w:name="Grid Table 7 Colorful Accent 1" w:uiPriority="52"/>
-    <w:lsdException w:name="Grid Table 1 Light Accent 2" w:uiPriority="46"/>
-    <w:lsdException w:name="Grid Table 2 Accent 2" w:uiPriority="47"/>
-    <w:lsdException w:name="Grid Table 3 Accent 2" w:uiPriority="48"/>
-    <w:lsdException w:name="Grid Table 4 Accent 2" w:uiPriority="49"/>
-    <w:lsdException w:name="Grid Table 5 Dark Accent 2" w:uiPriority="50"/>
-    <w:lsdException w:name="Grid Table 6 Colorful Accent 2" w:uiPriority="51"/>
-    <w:lsdException w:name="Grid Table 7 Colorful Accent 2" w:uiPriority="52"/>
-    <w:lsdException w:name="Grid Table 1 Light Accent 3" w:uiPriority="46"/>
-    <w:lsdException w:name="Grid Table 2 Accent 3" w:uiPriority="47"/>
-    <w:lsdException w:name="Grid Table 3 Accent 3" w:uiPriority="48"/>
-    <w:lsdException w:name="Grid Table 4 Accent 3" w:uiPriority="49"/>
-    <w:lsdException w:name="Grid Table 5 Dark Accent 3" w:uiPriority="50"/>
-    <w:lsdException w:name="Grid Table 6 Colorful Accent 3" w:uiPriority="51"/>
-    <w:lsdException w:name="Grid Table 7 Colorful Accent 3" w:uiPriority="52"/>
-    <w:lsdException w:name="Grid Table 1 Light Accent 4" w:uiPriority="46"/>
-    <w:lsdException w:name="Grid Table 2 Accent 4" w:uiPriority="47"/>
-    <w:lsdException w:name="Grid Table 3 Accent 4" w:uiPriority="48"/>
-    <w:lsdException w:name="Grid Table 4 Accent 4" w:uiPriority="49"/>
-    <w:lsdException w:name="Grid Table 5 Dark Accent 4" w:uiPriority="50"/>
-    <w:lsdException w:name="Grid Table 6 Colorful Accent 4" w:uiPriority="51"/>
-    <w:lsdException w:name="Grid Table 7 Colorful Accent 4" w:uiPriority="52"/>
-    <w:lsdException w:name="Grid Table 1 Light Accent 5" w:uiPriority="46"/>
-    <w:lsdException w:name="Grid Table 2 Accent 5" w:uiPriority="47"/>
-    <w:lsdException w:name="Grid Table 3 Accent 5" w:uiPriority="48"/>
-    <w:lsdException w:name="Grid Table 4 Accent 5" w:uiPriority="49"/>
-    <w:lsdException w:name="Grid Table 5 Dark Accent 5" w:uiPriority="50"/>
-    <w:lsdException w:name="Grid Table 6 Colorful Accent 5" w:uiPriority="51"/>
-    <w:lsdException w:name="Grid Table 7 Colorful Accent 5" w:uiPriority="52"/>
-    <w:lsdException w:name="Grid Table 1 Light Accent 6" w:uiPriority="46"/>
-    <w:lsdException w:name="Grid Table 2 Accent 6" w:uiPriority="47"/>
-    <w:lsdException w:name="Grid Table 3 Accent 6" w:uiPriority="48"/>
-    <w:lsdException w:name="Grid Table 4 Accent 6" w:uiPriority="49"/>
-    <w:lsdException w:name="Grid Table 5 Dark Accent 6" w:uiPriority="50"/>
-    <w:lsdException w:name="Grid Table 6 Colorful Accent 6" w:uiPriority="51"/>
-    <w:lsdException w:name="Grid Table 7 Colorful Accent 6" w:uiPriority="52"/>
-    <w:lsdException w:name="List Table 1 Light" w:uiPriority="46"/>
-    <w:lsdException w:name="List Table 2" w:uiPriority="47"/>
-    <w:lsdException w:name="List Table 3" w:uiPriority="48"/>
-    <w:lsdException w:name="List Table 4" w:uiPriority="49"/>
-    <w:lsdException w:name="List Table 5 Dark" w:uiPriority="50"/>
-    <w:lsdException w:name="List Table 6 Colorful" w:uiPriority="51"/>
-    <w:lsdException w:name="List Table 7 Colorful" w:uiPriority="52"/>
-    <w:lsdException w:name="List Table 1 Light Accent 1" w:uiPriority="46"/>
-    <w:lsdException w:name="List Table 2 Accent 1" w:uiPriority="47"/>
-    <w:lsdException w:name="List Table 3 Accent 1" w:uiPriority="48"/>
-    <w:lsdException w:name="List Table 4 Accent 1" w:uiPriority="49"/>
-    <w:lsdException w:name="List Table 5 Dark Accent 1" w:uiPriority="50"/>
-    <w:lsdException w:name="List Table 6 Colorful Accent 1" w:uiPriority="51"/>
-    <w:lsdException w:name="List Table 7 Colorful Accent 1" w:uiPriority="52"/>
-    <w:lsdException w:name="List Table 1 Light Accent 2" w:uiPriority="46"/>
-    <w:lsdException w:name="List Table 2 Accent 2" w:uiPriority="47"/>
-    <w:lsdException w:name="List Table 3 Accent 2" w:uiPriority="48"/>
-    <w:lsdException w:name="List Table 4 Accent 2" w:uiPriority="49"/>
-    <w:lsdException w:name="List Table 5 Dark Accent 2" w:uiPriority="50"/>
-    <w:lsdException w:name="List Table 6 Colorful Accent 2" w:uiPriority="51"/>
-    <w:lsdException w:name="List Table 7 Colorful Accent 2" w:uiPriority="52"/>
-    <w:lsdException w:name="List Table 1 Light Accent 3" w:uiPriority="46"/>
-    <w:lsdException w:name="List Table 2 Accent 3" w:uiPriority="47"/>
-    <w:lsdException w:name="List Table 3 Accent 3" w:uiPriority="48"/>
-    <w:lsdException w:name="List Table 4 Accent 3" w:uiPriority="49"/>
-    <w:lsdException w:name="List Table 5 Dark Accent 3" w:uiPriority="50"/>
-    <w:lsdException w:name="List Table 6 Colorful Accent 3" w:uiPriority="51"/>
-    <w:lsdException w:name="List Table 7 Colorful Accent 3" w:uiPriority="52"/>
-    <w:lsdException w:name="List Table 1 Light Accent 4" w:uiPriority="46"/>
-    <w:lsdException w:name="List Table 2 Accent 4" w:uiPriority="47"/>
-    <w:lsdException w:name="List Table 3 Accent 4" w:uiPriority="48"/>
-    <w:lsdException w:name="List Table 4 Accent 4" w:uiPriority="49"/>
-    <w:lsdException w:name="List Table 5 Dark Accent 4" w:uiPriority="50"/>
-    <w:lsdException w:name="List Table 6 Colorful Accent 4" w:uiPriority="51"/>
-    <w:lsdException w:name="List Table 7 Colorful Accent 4" w:uiPriority="52"/>
-    <w:lsdException w:name="List Table 1 Light Accent 5" w:uiPriority="46"/>
-    <w:lsdException w:name="List Table 2 Accent 5" w:uiPriority="47"/>
-    <w:lsdException w:name="List Table 3 Accent 5" w:uiPriority="48"/>
-    <w:lsdException w:name="List Table 4 Accent 5" w:uiPriority="49"/>
-    <w:lsdException w:name="List Table 5 Dark Accent 5" w:uiPriority="50"/>
-    <w:lsdException w:name="List Table 6 Colorful Accent 5" w:uiPriority="51"/>
-    <w:lsdException w:name="List Table 7 Colorful Accent 5" w:uiPriority="52"/>
-    <w:lsdException w:name="List Table 1 Light Accent 6" w:uiPriority="46"/>
-    <w:lsdException w:name="List Table 2 Accent 6" w:uiPriority="47"/>
-    <w:lsdException w:name="List Table 3 Accent 6" w:uiPriority="48"/>
-    <w:lsdException w:name="List Table 4 Accent 6" w:uiPriority="49"/>
-    <w:lsdException w:name="List Table 5 Dark Accent 6" w:uiPriority="50"/>
-    <w:lsdException w:name="List Table 6 Colorful Accent 6" w:uiPriority="51"/>
-    <w:lsdException w:name="List Table 7 Colorful Accent 6" w:uiPriority="52"/>
-  </w:latentStyles>
-  <w:style w:type="paragraph" w:default="1" w:styleId="Normal">
-    <w:name w:val="Normal"/>
-    <w:qFormat/>
-  </w:style>
-  <w:style w:type="character" w:default="1" w:styleId="VarsaylanParagrafYazTipi">
-    <w:name w:val="Default Paragraph Font"/>
-    <w:uiPriority w:val="1"/>
-    <w:semiHidden/>
-    <w:unhideWhenUsed/>
-  </w:style>
-  <w:style w:type="table" w:default="1" w:styleId="NormalTablo">
-    <w:name w:val="Normal Table"/>
-    <w:uiPriority w:val="99"/>
-    <w:semiHidden/>
-    <w:unhideWhenUsed/>
-    <w:tblPr>
-      <w:tblInd w:w="0" w:type="dxa"/>
-      <w:tblCellMar>
-        <w:top w:w="0" w:type="dxa"/>
-        <w:left w:w="108" w:type="dxa"/>
-        <w:bottom w:w="0" w:type="dxa"/>
-        <w:right w:w="108" w:type="dxa"/>
-      </w:tblCellMar>
-    </w:tblPr>
-  </w:style>
-  <w:style w:type="numbering" w:default="1" w:styleId="ListeYok">
-    <w:name w:val="No List"/>
-    <w:uiPriority w:val="99"/>
-    <w:semiHidden/>
-    <w:unhideWhenUsed/>
-  </w:style>
-  <w:style w:type="character" w:styleId="YerTutucuMetni">
-    <w:name w:val="Placeholder Text"/>
-    <w:basedOn w:val="VarsaylanParagrafYazTipi"/>
-    <w:uiPriority w:val="99"/>
-    <w:semiHidden/>
-    <w:rsid w:val="00E04037"/>
-    <w:rPr>
-      <w:color w:val="666666"/>
-    </w:rPr>
-  </w:style>
-</w:styles>
-</file>
-
-<file path=word/glossary/webSettings.xml><?xml version="1.0" encoding="utf-8"?>
-<w:webSettings xmlns:mc="http://schemas.openxmlformats.org/markup-compatibility/2006" xmlns:r="http://schemas.openxmlformats.org/officeDocument/2006/relationships" xmlns:w="http://schemas.openxmlformats.org/wordprocessingml/2006/main" xmlns:w14="http://schemas.microsoft.com/office/word/2010/wordml" xmlns:w15="http://schemas.microsoft.com/office/word/2012/wordml" xmlns:w16se="http://schemas.microsoft.com/office/word/2015/wordml/symex" mc:Ignorable="w14 w15 w16se">
-  <w:optimizeForBrowser/>
-  <w:allowPNG/>
-</w:webSettings>
 </file>
 
 <file path=word/theme/theme1.xml><?xml version="1.0" encoding="utf-8"?>

</xml_diff>

<commit_message>
Minor adjustments (Cover page etc.)
Minor adjustments (Cover page etc.) added.
</commit_message>
<xml_diff>
--- a/HW1.docx
+++ b/HW1.docx
@@ -1,6 +1,6 @@
 
 <file path=word/document.xml><?xml version="1.0" encoding="utf-8"?>
-<w:document xmlns:wpc="http://schemas.microsoft.com/office/word/2010/wordprocessingCanvas" xmlns:cx="http://schemas.microsoft.com/office/drawing/2014/chartex" xmlns:cx1="http://schemas.microsoft.com/office/drawing/2015/9/8/chartex" xmlns:cx2="http://schemas.microsoft.com/office/drawing/2015/10/21/chartex" xmlns:cx3="http://schemas.microsoft.com/office/drawing/2016/5/9/chartex" xmlns:cx4="http://schemas.microsoft.com/office/drawing/2016/5/10/chartex" xmlns:cx5="http://schemas.microsoft.com/office/drawing/2016/5/11/chartex" xmlns:cx6="http://schemas.microsoft.com/office/drawing/2016/5/12/chartex" xmlns:cx7="http://schemas.microsoft.com/office/drawing/2016/5/13/chartex" xmlns:cx8="http://schemas.microsoft.com/office/drawing/2016/5/14/chartex" xmlns:mc="http://schemas.openxmlformats.org/markup-compatibility/2006" xmlns:aink="http://schemas.microsoft.com/office/drawing/2016/ink" xmlns:am3d="http://schemas.microsoft.com/office/drawing/2017/model3d" xmlns:o="urn:schemas-microsoft-com:office:office" xmlns:oel="http://schemas.microsoft.com/office/2019/extlst" xmlns:r="http://schemas.openxmlformats.org/officeDocument/2006/relationships" xmlns:m="http://schemas.openxmlformats.org/officeDocument/2006/math" xmlns:v="urn:schemas-microsoft-com:vml" xmlns:wp14="http://schemas.microsoft.com/office/word/2010/wordprocessingDrawing" xmlns:wp="http://schemas.openxmlformats.org/drawingml/2006/wordprocessingDrawing" xmlns:w10="urn:schemas-microsoft-com:office:word" xmlns:w="http://schemas.openxmlformats.org/wordprocessingml/2006/main" xmlns:w14="http://schemas.microsoft.com/office/word/2010/wordml" xmlns:w15="http://schemas.microsoft.com/office/word/2012/wordml" xmlns:w16cex="http://schemas.microsoft.com/office/word/2018/wordml/cex" xmlns:w16cid="http://schemas.microsoft.com/office/word/2016/wordml/cid" xmlns:w16="http://schemas.microsoft.com/office/word/2018/wordml" xmlns:w16du="http://schemas.microsoft.com/office/word/2023/wordml/word16du" xmlns:w16sdtdh="http://schemas.microsoft.com/office/word/2020/wordml/sdtdatahash" xmlns:w16se="http://schemas.microsoft.com/office/word/2015/wordml/symex" xmlns:wpg="http://schemas.microsoft.com/office/word/2010/wordprocessingGroup" xmlns:wpi="http://schemas.microsoft.com/office/word/2010/wordprocessingInk" xmlns:wne="http://schemas.microsoft.com/office/word/2006/wordml" xmlns:wps="http://schemas.microsoft.com/office/word/2010/wordprocessingShape" mc:Ignorable="w14 w15 w16se w16cid w16 w16cex w16sdtdh w16du wp14">
+<w:document xmlns:wpc="http://schemas.microsoft.com/office/word/2010/wordprocessingCanvas" xmlns:cx="http://schemas.microsoft.com/office/drawing/2014/chartex" xmlns:cx1="http://schemas.microsoft.com/office/drawing/2015/9/8/chartex" xmlns:cx2="http://schemas.microsoft.com/office/drawing/2015/10/21/chartex" xmlns:cx3="http://schemas.microsoft.com/office/drawing/2016/5/9/chartex" xmlns:cx4="http://schemas.microsoft.com/office/drawing/2016/5/10/chartex" xmlns:cx5="http://schemas.microsoft.com/office/drawing/2016/5/11/chartex" xmlns:cx6="http://schemas.microsoft.com/office/drawing/2016/5/12/chartex" xmlns:cx7="http://schemas.microsoft.com/office/drawing/2016/5/13/chartex" xmlns:cx8="http://schemas.microsoft.com/office/drawing/2016/5/14/chartex" xmlns:mc="http://schemas.openxmlformats.org/markup-compatibility/2006" xmlns:aink="http://schemas.microsoft.com/office/drawing/2016/ink" xmlns:am3d="http://schemas.microsoft.com/office/drawing/2017/model3d" xmlns:o="urn:schemas-microsoft-com:office:office" xmlns:oel="http://schemas.microsoft.com/office/2019/extlst" xmlns:r="http://schemas.openxmlformats.org/officeDocument/2006/relationships" xmlns:m="http://schemas.openxmlformats.org/officeDocument/2006/math" xmlns:v="urn:schemas-microsoft-com:vml" xmlns:wp14="http://schemas.microsoft.com/office/word/2010/wordprocessingDrawing" xmlns:wp="http://schemas.openxmlformats.org/drawingml/2006/wordprocessingDrawing" xmlns:w10="urn:schemas-microsoft-com:office:word" xmlns:w="http://schemas.openxmlformats.org/wordprocessingml/2006/main" xmlns:w14="http://schemas.microsoft.com/office/word/2010/wordml" xmlns:w15="http://schemas.microsoft.com/office/word/2012/wordml" xmlns:w16cex="http://schemas.microsoft.com/office/word/2018/wordml/cex" xmlns:w16cid="http://schemas.microsoft.com/office/word/2016/wordml/cid" xmlns:w16="http://schemas.microsoft.com/office/word/2018/wordml" xmlns:w16sdtdh="http://schemas.microsoft.com/office/word/2020/wordml/sdtdatahash" xmlns:w16se="http://schemas.microsoft.com/office/word/2015/wordml/symex" xmlns:wpg="http://schemas.microsoft.com/office/word/2010/wordprocessingGroup" xmlns:wpi="http://schemas.microsoft.com/office/word/2010/wordprocessingInk" xmlns:wne="http://schemas.microsoft.com/office/word/2006/wordml" xmlns:wps="http://schemas.microsoft.com/office/word/2010/wordprocessingShape" mc:Ignorable="w14 w15 w16se w16cid w16 w16cex w16sdtdh wp14">
   <w:body>
     <w:p>
       <w:pPr>
@@ -367,7 +367,6 @@
         </w:rPr>
         <w:t xml:space="preserve"> </w:t>
       </w:r>
-      <w:proofErr w:type="spellStart"/>
       <w:r>
         <w:rPr>
           <w:rFonts w:cs="Times New Roman"/>
@@ -375,17 +374,7 @@
           <w:sz w:val="28"/>
           <w:szCs w:val="28"/>
         </w:rPr>
-        <w:t>Canberk</w:t>
-      </w:r>
-      <w:proofErr w:type="spellEnd"/>
-      <w:r>
-        <w:rPr>
-          <w:rFonts w:cs="Times New Roman"/>
-          <w:color w:val="000000" w:themeColor="text1"/>
-          <w:sz w:val="28"/>
-          <w:szCs w:val="28"/>
-        </w:rPr>
-        <w:t xml:space="preserve"> Kaçan</w:t>
+        <w:t>Canberk Kaçan</w:t>
       </w:r>
       <w:r>
         <w:rPr>
@@ -456,9 +445,8 @@
           <w:sz w:val="28"/>
           <w:szCs w:val="28"/>
         </w:rPr>
-        <w:t xml:space="preserve">Erdem </w:t>
-      </w:r>
-      <w:proofErr w:type="spellStart"/>
+        <w:t>Erdem Canaz</w:t>
+      </w:r>
       <w:r>
         <w:rPr>
           <w:rFonts w:cs="Times New Roman"/>
@@ -466,9 +454,17 @@
           <w:sz w:val="28"/>
           <w:szCs w:val="28"/>
         </w:rPr>
-        <w:t>Canaz</w:t>
-      </w:r>
-      <w:proofErr w:type="spellEnd"/>
+        <w:t xml:space="preserve"> </w:t>
+      </w:r>
+      <w:r>
+        <w:rPr>
+          <w:rFonts w:cs="Times New Roman"/>
+          <w:color w:val="000000" w:themeColor="text1"/>
+          <w:sz w:val="28"/>
+          <w:szCs w:val="28"/>
+        </w:rPr>
+        <w:t>2374676</w:t>
+      </w:r>
     </w:p>
     <w:p>
       <w:pPr>
@@ -1165,29 +1161,7 @@
           <w:sz w:val="18"/>
           <w:szCs w:val="18"/>
         </w:rPr>
-        <w:t xml:space="preserve"> Duty Cycle vs Turns Ratio </w:t>
-      </w:r>
-      <w:proofErr w:type="spellStart"/>
-      <w:r>
-        <w:rPr>
-          <w:i/>
-          <w:iCs/>
-          <w:color w:val="44546A" w:themeColor="text2"/>
-          <w:sz w:val="18"/>
-          <w:szCs w:val="18"/>
-        </w:rPr>
-        <w:t>wrt</w:t>
-      </w:r>
-      <w:proofErr w:type="spellEnd"/>
-      <w:r>
-        <w:rPr>
-          <w:i/>
-          <w:iCs/>
-          <w:color w:val="44546A" w:themeColor="text2"/>
-          <w:sz w:val="18"/>
-          <w:szCs w:val="18"/>
-        </w:rPr>
-        <w:t xml:space="preserve"> Max and Min Voltage Gain</w:t>
+        <w:t xml:space="preserve"> Duty Cycle vs Turns Ratio wrt Max and Min Voltage Gain</w:t>
       </w:r>
     </w:p>
     <w:p>
@@ -1772,29 +1746,14 @@
         <w:rPr>
           <w:rFonts w:eastAsiaTheme="minorEastAsia"/>
         </w:rPr>
-        <w:t xml:space="preserve">For current ripple </w:t>
-      </w:r>
-      <w:proofErr w:type="spellStart"/>
-      <w:r>
-        <w:rPr>
-          <w:rFonts w:eastAsiaTheme="minorEastAsia"/>
-        </w:rPr>
-        <w:t>K</w:t>
+        <w:t>For current ripple K</w:t>
       </w:r>
       <w:r>
         <w:rPr>
           <w:rFonts w:eastAsiaTheme="minorEastAsia"/>
           <w:vertAlign w:val="subscript"/>
         </w:rPr>
-        <w:t>rf</w:t>
-      </w:r>
-      <w:proofErr w:type="spellEnd"/>
-      <w:r>
-        <w:rPr>
-          <w:rFonts w:eastAsiaTheme="minorEastAsia"/>
-          <w:vertAlign w:val="subscript"/>
-        </w:rPr>
-        <w:t xml:space="preserve"> </w:t>
+        <w:t xml:space="preserve">rf </w:t>
       </w:r>
       <w:r>
         <w:rPr>
@@ -2526,15 +2485,7 @@
         <w:spacing w:before="240"/>
       </w:pPr>
       <w:r>
-        <w:t xml:space="preserve">Now it is time for magnetic core selection. For core selection there are two options, a distributed gap core or a ferrite core. Relative permeability of the distributed gap cores is small, the leakage inductance is higher with respect to the ferrite core. Since the leakage inductance is dangerous for the switches a ferrite core 0R45530EC which is available in the laboratory is selected. One of the reasons to select this core is that its cross section area is high thus the saturation of the core can be easily avoided. Also, operating around 100 </w:t>
-      </w:r>
-      <w:proofErr w:type="spellStart"/>
-      <w:r>
-        <w:t>mT</w:t>
-      </w:r>
-      <w:proofErr w:type="spellEnd"/>
-      <w:r>
-        <w:t xml:space="preserve"> is aimed so that the core losses will be minimized although the volume of the core is increased. Another reason for selecting this core is the fact that its window area is the largest. This will ease the winding procedure. In addition to the primary and secondary windings we will utilize the auxiliary winding to power up the controller. </w:t>
+        <w:t xml:space="preserve">Now it is time for magnetic core selection. For core selection there are two options, a distributed gap core or a ferrite core. Relative permeability of the distributed gap cores is small, the leakage inductance is higher with respect to the ferrite core. Since the leakage inductance is dangerous for the switches a ferrite core 0R45530EC which is available in the laboratory is selected. One of the reasons to select this core is that its cross section area is high thus the saturation of the core can be easily avoided. Also, operating around 100 mT is aimed so that the core losses will be minimized although the volume of the core is increased. Another reason for selecting this core is the fact that its window area is the largest. This will ease the winding procedure. In addition to the primary and secondary windings we will utilize the auxiliary winding to power up the controller. </w:t>
       </w:r>
     </w:p>
     <w:p>
@@ -4106,15 +4057,7 @@
         <w:spacing w:before="240"/>
       </w:pPr>
       <w:r>
-        <w:t xml:space="preserve">From Figure 5 it can be seen that increasing the primary turns number will decrease the magnetic field density. However, increasing the primary turns number will also increase the air gap length. This is not desired due to the increasing fringing fields with increasing airgap length which can be seen from Figure 6. From both of these figures the primary turns number is selected as 6. It can be seen that maximum magnetic flux density of the center leg is 100.3 </w:t>
-      </w:r>
-      <w:proofErr w:type="spellStart"/>
-      <w:r>
-        <w:t>mT</w:t>
-      </w:r>
-      <w:proofErr w:type="spellEnd"/>
-      <w:r>
-        <w:t xml:space="preserve"> and air gap length is 3.315 mm for the selected turns number. The peak magnetic flux density is small enough to minimize the core loss and also the air gap length is small enough to ignore the fringing fields. </w:t>
+        <w:t xml:space="preserve">From Figure 5 it can be seen that increasing the primary turns number will decrease the magnetic field density. However, increasing the primary turns number will also increase the air gap length. This is not desired due to the increasing fringing fields with increasing airgap length which can be seen from Figure 6. From both of these figures the primary turns number is selected as 6. It can be seen that maximum magnetic flux density of the center leg is 100.3 mT and air gap length is 3.315 mm for the selected turns number. The peak magnetic flux density is small enough to minimize the core loss and also the air gap length is small enough to ignore the fringing fields. </w:t>
       </w:r>
     </w:p>
     <w:p>
@@ -5019,21 +4962,7 @@
         <w:rPr>
           <w:rFonts w:eastAsiaTheme="minorEastAsia"/>
         </w:rPr>
-        <w:t xml:space="preserve">Now we need to find how many cables to parallel in order to carry primary and secondary currents. Thereby, the rms value of the primary and the secondary currents are calculated. RMS value for </w:t>
-      </w:r>
-      <w:proofErr w:type="gramStart"/>
-      <w:r>
-        <w:rPr>
-          <w:rFonts w:eastAsiaTheme="minorEastAsia"/>
-        </w:rPr>
-        <w:t>a</w:t>
-      </w:r>
-      <w:proofErr w:type="gramEnd"/>
-      <w:r>
-        <w:rPr>
-          <w:rFonts w:eastAsiaTheme="minorEastAsia"/>
-        </w:rPr>
-        <w:t xml:space="preserve"> inductor current given in Figure 8 can be calculated as follows.</w:t>
+        <w:t>Now we need to find how many cables to parallel in order to carry primary and secondary currents. Thereby, the rms value of the primary and the secondary currents are calculated. RMS value for a inductor current given in Figure 8 can be calculated as follows.</w:t>
       </w:r>
     </w:p>
     <w:p>
@@ -7296,15 +7225,7 @@
         <w:t>°</w:t>
       </w:r>
       <w:r>
-        <w:t xml:space="preserve">C and 100kHz is chosen respectively. Core loss density is calculated as 63.53 </w:t>
-      </w:r>
-      <w:proofErr w:type="spellStart"/>
-      <w:r>
-        <w:t>mW</w:t>
-      </w:r>
-      <w:proofErr w:type="spellEnd"/>
-      <w:r>
-        <w:t>/cm</w:t>
+        <w:t>C and 100kHz is chosen respectively. Core loss density is calculated as 63.53 mW/cm</w:t>
       </w:r>
       <w:r>
         <w:rPr>
@@ -7339,15 +7260,7 @@
         <w:t>°</w:t>
       </w:r>
       <w:r>
-        <w:t xml:space="preserve">C and 100kHz is chosen respectively. Core loss density is calculated as 63.53 </w:t>
-      </w:r>
-      <w:proofErr w:type="spellStart"/>
-      <w:r>
-        <w:t>mW</w:t>
-      </w:r>
-      <w:proofErr w:type="spellEnd"/>
-      <w:r>
-        <w:t>/cm</w:t>
+        <w:t>C and 100kHz is chosen respectively. Core loss density is calculated as 63.53 mW/cm</w:t>
       </w:r>
       <w:r>
         <w:rPr>
@@ -7367,30 +7280,14 @@
       <w:r>
         <w:t xml:space="preserve">). Since two EC cores are used. Total core loss is found to be 6.67 W.  Core loss is approximately 20 times higher than the copper loss. Since we operate at high frequencies this is acceptable. </w:t>
       </w:r>
-      <w:proofErr w:type="gramStart"/>
-      <w:r>
-        <w:t>In order to</w:t>
-      </w:r>
-      <w:proofErr w:type="gramEnd"/>
-      <w:r>
-        <w:t xml:space="preserve"> use in unideal modelling of the converter </w:t>
-      </w:r>
-      <w:proofErr w:type="spellStart"/>
-      <w:r>
-        <w:t>R</w:t>
+      <w:r>
+        <w:t>In order to use in unideal modelling of the converter R</w:t>
       </w:r>
       <w:r>
         <w:rPr>
           <w:vertAlign w:val="subscript"/>
         </w:rPr>
-        <w:t>core</w:t>
-      </w:r>
-      <w:proofErr w:type="spellEnd"/>
-      <w:r>
-        <w:rPr>
-          <w:vertAlign w:val="subscript"/>
-        </w:rPr>
-        <w:t xml:space="preserve"> </w:t>
+        <w:t xml:space="preserve">core </w:t>
       </w:r>
       <w:r>
         <w:t>can be found as follows.</w:t>
@@ -7508,77 +7405,121 @@
               </m:sSub>
             </m:den>
           </m:f>
-          <m:f>
-            <m:fPr>
+          <m:sSup>
+            <m:sSupPr>
               <m:ctrlPr>
                 <w:rPr>
                   <w:rFonts w:ascii="Cambria Math" w:hAnsi="Cambria Math"/>
                   <w:i/>
                 </w:rPr>
               </m:ctrlPr>
-            </m:fPr>
-            <m:num>
-              <m:sSub>
-                <m:sSubPr>
+            </m:sSupPr>
+            <m:e>
+              <m:r>
+                <w:rPr>
+                  <w:rFonts w:ascii="Cambria Math" w:hAnsi="Cambria Math"/>
+                </w:rPr>
+                <m:t>(</m:t>
+              </m:r>
+              <m:f>
+                <m:fPr>
                   <m:ctrlPr>
                     <w:rPr>
                       <w:rFonts w:ascii="Cambria Math" w:hAnsi="Cambria Math"/>
                       <w:i/>
                     </w:rPr>
                   </m:ctrlPr>
-                </m:sSubPr>
-                <m:e>
-                  <m:r>
-                    <w:rPr>
-                      <w:rFonts w:ascii="Cambria Math" w:hAnsi="Cambria Math"/>
-                    </w:rPr>
-                    <m:t>N</m:t>
-                  </m:r>
-                </m:e>
-                <m:sub>
-                  <m:r>
-                    <w:rPr>
-                      <w:rFonts w:ascii="Cambria Math" w:hAnsi="Cambria Math"/>
-                    </w:rPr>
-                    <m:t>1</m:t>
-                  </m:r>
-                </m:sub>
-              </m:sSub>
-            </m:num>
-            <m:den>
-              <m:sSub>
-                <m:sSubPr>
-                  <m:ctrlPr>
-                    <w:rPr>
-                      <w:rFonts w:ascii="Cambria Math" w:hAnsi="Cambria Math"/>
-                      <w:i/>
-                    </w:rPr>
-                  </m:ctrlPr>
-                </m:sSubPr>
-                <m:e>
-                  <m:r>
-                    <w:rPr>
-                      <w:rFonts w:ascii="Cambria Math" w:hAnsi="Cambria Math"/>
-                    </w:rPr>
-                    <m:t>N</m:t>
-                  </m:r>
-                </m:e>
-                <m:sub>
-                  <m:r>
-                    <w:rPr>
-                      <w:rFonts w:ascii="Cambria Math" w:hAnsi="Cambria Math"/>
-                    </w:rPr>
-                    <m:t>2</m:t>
-                  </m:r>
-                </m:sub>
-              </m:sSub>
-            </m:den>
-          </m:f>
+                </m:fPr>
+                <m:num>
+                  <m:sSub>
+                    <m:sSubPr>
+                      <m:ctrlPr>
+                        <w:rPr>
+                          <w:rFonts w:ascii="Cambria Math" w:hAnsi="Cambria Math"/>
+                          <w:i/>
+                        </w:rPr>
+                      </m:ctrlPr>
+                    </m:sSubPr>
+                    <m:e>
+                      <m:r>
+                        <w:rPr>
+                          <w:rFonts w:ascii="Cambria Math" w:hAnsi="Cambria Math"/>
+                        </w:rPr>
+                        <m:t>N</m:t>
+                      </m:r>
+                    </m:e>
+                    <m:sub>
+                      <m:r>
+                        <w:rPr>
+                          <w:rFonts w:ascii="Cambria Math" w:hAnsi="Cambria Math"/>
+                        </w:rPr>
+                        <m:t>1</m:t>
+                      </m:r>
+                    </m:sub>
+                  </m:sSub>
+                </m:num>
+                <m:den>
+                  <m:sSub>
+                    <m:sSubPr>
+                      <m:ctrlPr>
+                        <w:rPr>
+                          <w:rFonts w:ascii="Cambria Math" w:hAnsi="Cambria Math"/>
+                          <w:i/>
+                        </w:rPr>
+                      </m:ctrlPr>
+                    </m:sSubPr>
+                    <m:e>
+                      <m:r>
+                        <w:rPr>
+                          <w:rFonts w:ascii="Cambria Math" w:hAnsi="Cambria Math"/>
+                        </w:rPr>
+                        <m:t>N</m:t>
+                      </m:r>
+                    </m:e>
+                    <m:sub>
+                      <m:r>
+                        <w:rPr>
+                          <w:rFonts w:ascii="Cambria Math" w:hAnsi="Cambria Math"/>
+                        </w:rPr>
+                        <m:t>2</m:t>
+                      </m:r>
+                    </m:sub>
+                  </m:sSub>
+                </m:den>
+              </m:f>
+              <m:r>
+                <w:rPr>
+                  <w:rFonts w:ascii="Cambria Math" w:hAnsi="Cambria Math"/>
+                </w:rPr>
+                <m:t>)</m:t>
+              </m:r>
+            </m:e>
+            <m:sup>
+              <m:r>
+                <w:rPr>
+                  <w:rFonts w:ascii="Cambria Math" w:hAnsi="Cambria Math"/>
+                </w:rPr>
+                <m:t>2</m:t>
+              </m:r>
+            </m:sup>
+          </m:sSup>
           <m:r>
             <w:rPr>
               <w:rFonts w:ascii="Cambria Math" w:hAnsi="Cambria Math"/>
             </w:rPr>
-            <m:t>=43.178 Ω</m:t>
+            <m:t>=</m:t>
+          </m:r>
+          <m:r>
+            <w:rPr>
+              <w:rFonts w:ascii="Cambria Math" w:hAnsi="Cambria Math"/>
+            </w:rPr>
+            <m:t>86.35</m:t>
+          </m:r>
+          <m:r>
+            <w:rPr>
+              <w:rFonts w:ascii="Cambria Math" w:hAnsi="Cambria Math"/>
+            </w:rPr>
+            <m:t xml:space="preserve"> Ω</m:t>
           </m:r>
         </m:oMath>
       </m:oMathPara>
@@ -7862,7 +7803,7 @@
           <w:lang w:val="tr-TR" w:eastAsia="tr-TR"/>
         </w:rPr>
         <w:drawing>
-          <wp:inline distT="0" distB="0" distL="0" distR="0" wp14:anchorId="7BE6EE4C" wp14:editId="32A311F7">
+          <wp:inline distT="0" distB="0" distL="0" distR="0" wp14:anchorId="7BE6EE4C" wp14:editId="346644E7">
             <wp:extent cx="5760720" cy="2262505"/>
             <wp:effectExtent l="0" t="0" r="0" b="4445"/>
             <wp:docPr id="535996076" name="Picture 2" descr="A diagram of a circuit&#10;&#10;Description automatically generated"/>
@@ -7977,23 +7918,7 @@
           <w:rFonts w:cs="Times New Roman"/>
           <w:szCs w:val="24"/>
         </w:rPr>
-        <w:t xml:space="preserve">The converter has various parameters. First of </w:t>
-      </w:r>
-      <w:proofErr w:type="gramStart"/>
-      <w:r>
-        <w:rPr>
-          <w:rFonts w:cs="Times New Roman"/>
-          <w:szCs w:val="24"/>
-        </w:rPr>
-        <w:t>all</w:t>
-      </w:r>
-      <w:proofErr w:type="gramEnd"/>
-      <w:r>
-        <w:rPr>
-          <w:rFonts w:cs="Times New Roman"/>
-          <w:szCs w:val="24"/>
-        </w:rPr>
-        <w:t xml:space="preserve"> the duty cycle is one of the most important parameters of the converter which </w:t>
+        <w:t xml:space="preserve">The converter has various parameters. First of all the duty cycle is one of the most important parameters of the converter which </w:t>
       </w:r>
       <w:r>
         <w:rPr>
@@ -8537,70 +8462,39 @@
           <w:color w:val="0070C0"/>
           <w:szCs w:val="24"/>
         </w:rPr>
-        <w:t xml:space="preserve">Calculate the minimum load current you can work without getting into the DCM, and calculate the min-max transformer current. (Your hardware design may be </w:t>
-      </w:r>
-      <w:proofErr w:type="gramStart"/>
-      <w:r>
-        <w:rPr>
-          <w:rFonts w:cs="Times New Roman"/>
-          <w:b/>
-          <w:bCs/>
-          <w:color w:val="0070C0"/>
+        <w:t>Calculate the minimum load current you can work without getting into the DCM, and calculate the min-max transformer current. (Your hardware design may be work in DCM, this question is just for homework).</w:t>
+      </w:r>
+    </w:p>
+    <w:p>
+      <w:pPr>
+        <w:rPr>
+          <w:rFonts w:cs="Times New Roman"/>
           <w:szCs w:val="24"/>
         </w:rPr>
-        <w:t>work</w:t>
-      </w:r>
-      <w:proofErr w:type="gramEnd"/>
-      <w:r>
-        <w:rPr>
-          <w:rFonts w:cs="Times New Roman"/>
-          <w:b/>
-          <w:bCs/>
-          <w:color w:val="0070C0"/>
+      </w:pPr>
+      <w:r>
+        <w:rPr>
+          <w:rFonts w:cs="Times New Roman"/>
           <w:szCs w:val="24"/>
         </w:rPr>
-        <w:t xml:space="preserve"> in DCM, this question is just for homework).</w:t>
-      </w:r>
-    </w:p>
-    <w:p>
-      <w:pPr>
+        <w:t>At the boundary of DCM and CCM operation, the average current is half of the ripple. The</w:t>
+      </w:r>
+      <w:r>
+        <w:t xml:space="preserve"> </w:t>
+      </w:r>
+      <w:r>
         <w:rPr>
           <w:rFonts w:cs="Times New Roman"/>
           <w:szCs w:val="24"/>
         </w:rPr>
-      </w:pPr>
+        <w:t xml:space="preserve">minimum load current </w:t>
+      </w:r>
       <w:r>
         <w:rPr>
           <w:rFonts w:cs="Times New Roman"/>
           <w:szCs w:val="24"/>
         </w:rPr>
-        <w:t>At the boundary of DCM and CCM operation, the average current is half of the ripple. The</w:t>
-      </w:r>
-      <w:r>
-        <w:t xml:space="preserve"> </w:t>
-      </w:r>
-      <w:r>
-        <w:rPr>
-          <w:rFonts w:cs="Times New Roman"/>
-          <w:szCs w:val="24"/>
-        </w:rPr>
-        <w:t xml:space="preserve">minimum load current </w:t>
-      </w:r>
-      <w:r>
-        <w:rPr>
-          <w:rFonts w:cs="Times New Roman"/>
-          <w:szCs w:val="24"/>
-        </w:rPr>
-        <w:t xml:space="preserve">without entering DCM for </w:t>
-      </w:r>
-      <w:proofErr w:type="spellStart"/>
-      <w:proofErr w:type="gramStart"/>
-      <w:r>
-        <w:rPr>
-          <w:rFonts w:cs="Times New Roman"/>
-          <w:szCs w:val="24"/>
-        </w:rPr>
-        <w:t>V</w:t>
+        <w:t>without entering DCM for V</w:t>
       </w:r>
       <w:r>
         <w:rPr>
@@ -8610,22 +8504,12 @@
         </w:rPr>
         <w:t>in,max</w:t>
       </w:r>
-      <w:proofErr w:type="spellEnd"/>
-      <w:proofErr w:type="gramEnd"/>
       <w:r>
         <w:rPr>
           <w:rFonts w:cs="Times New Roman"/>
           <w:szCs w:val="24"/>
         </w:rPr>
-        <w:t xml:space="preserve"> and  </w:t>
-      </w:r>
-      <w:proofErr w:type="spellStart"/>
-      <w:r>
-        <w:rPr>
-          <w:rFonts w:cs="Times New Roman"/>
-          <w:szCs w:val="24"/>
-        </w:rPr>
-        <w:t>V</w:t>
+        <w:t xml:space="preserve"> and  V</w:t>
       </w:r>
       <w:r>
         <w:rPr>
@@ -8635,7 +8519,6 @@
         </w:rPr>
         <w:t>in,min</w:t>
       </w:r>
-      <w:proofErr w:type="spellEnd"/>
       <w:r>
         <w:rPr>
           <w:rFonts w:cs="Times New Roman"/>
@@ -10573,7 +10456,7 @@
 </file>
 
 <file path=word/styles.xml><?xml version="1.0" encoding="utf-8"?>
-<w:styles xmlns:mc="http://schemas.openxmlformats.org/markup-compatibility/2006" xmlns:r="http://schemas.openxmlformats.org/officeDocument/2006/relationships" xmlns:w="http://schemas.openxmlformats.org/wordprocessingml/2006/main" xmlns:w14="http://schemas.microsoft.com/office/word/2010/wordml" xmlns:w15="http://schemas.microsoft.com/office/word/2012/wordml" xmlns:w16cex="http://schemas.microsoft.com/office/word/2018/wordml/cex" xmlns:w16cid="http://schemas.microsoft.com/office/word/2016/wordml/cid" xmlns:w16="http://schemas.microsoft.com/office/word/2018/wordml" xmlns:w16du="http://schemas.microsoft.com/office/word/2023/wordml/word16du" xmlns:w16sdtdh="http://schemas.microsoft.com/office/word/2020/wordml/sdtdatahash" xmlns:w16se="http://schemas.microsoft.com/office/word/2015/wordml/symex" mc:Ignorable="w14 w15 w16se w16cid w16 w16cex w16sdtdh w16du">
+<w:styles xmlns:mc="http://schemas.openxmlformats.org/markup-compatibility/2006" xmlns:r="http://schemas.openxmlformats.org/officeDocument/2006/relationships" xmlns:w="http://schemas.openxmlformats.org/wordprocessingml/2006/main" xmlns:w14="http://schemas.microsoft.com/office/word/2010/wordml" xmlns:w15="http://schemas.microsoft.com/office/word/2012/wordml" xmlns:w16cex="http://schemas.microsoft.com/office/word/2018/wordml/cex" xmlns:w16cid="http://schemas.microsoft.com/office/word/2016/wordml/cid" xmlns:w16="http://schemas.microsoft.com/office/word/2018/wordml" xmlns:w16sdtdh="http://schemas.microsoft.com/office/word/2020/wordml/sdtdatahash" xmlns:w16se="http://schemas.microsoft.com/office/word/2015/wordml/symex" mc:Ignorable="w14 w15 w16se w16cid w16 w16cex w16sdtdh">
   <w:docDefaults>
     <w:rPrDefault>
       <w:rPr>

</xml_diff>